<commit_message>
Part 3 : 2-Added UI
</commit_message>
<xml_diff>
--- a/ForsbergsSkola-Report-GameProgramming-SaraSABER.docx
+++ b/ForsbergsSkola-Report-GameProgramming-SaraSABER.docx
@@ -656,7 +656,21 @@
         <w:rPr>
           <w:lang w:bidi="ar-MA"/>
         </w:rPr>
-        <w:t>I am a former self-taught game developer, with a background of software engineering, although my aspiring career has a lot of breaches that I cannot fill unless with a correct education like in Forsberg Skola curriculum.</w:t>
+        <w:t xml:space="preserve">I am a former self-taught game developer, with a background of software engineering, although my aspiring career has a lot of breaches that I cannot fill unless with a correct education like in Forsberg </w:t>
+      </w:r>
+      <w:proofErr w:type="spellStart"/>
+      <w:r>
+        <w:rPr>
+          <w:lang w:bidi="ar-MA"/>
+        </w:rPr>
+        <w:t>Skola</w:t>
+      </w:r>
+      <w:proofErr w:type="spellEnd"/>
+      <w:r>
+        <w:rPr>
+          <w:lang w:bidi="ar-MA"/>
+        </w:rPr>
+        <w:t xml:space="preserve"> curriculum.</w:t>
       </w:r>
     </w:p>
     <w:p>
@@ -1096,7 +1110,21 @@
         <w:rPr>
           <w:lang w:bidi="ar-MA"/>
         </w:rPr>
-        <w:t>Organize the Hierarchy game scene in the GameScene.unity and clone it as a template scene</w:t>
+        <w:t xml:space="preserve">Organize the Hierarchy game scene in the </w:t>
+      </w:r>
+      <w:proofErr w:type="spellStart"/>
+      <w:r>
+        <w:rPr>
+          <w:lang w:bidi="ar-MA"/>
+        </w:rPr>
+        <w:t>GameScene.unity</w:t>
+      </w:r>
+      <w:proofErr w:type="spellEnd"/>
+      <w:r>
+        <w:rPr>
+          <w:lang w:bidi="ar-MA"/>
+        </w:rPr>
+        <w:t xml:space="preserve"> and clone it as a template scene</w:t>
       </w:r>
     </w:p>
     <w:p>
@@ -1499,8 +1527,30 @@
         <w:rPr>
           <w:lang w:bidi="ar-MA"/>
         </w:rPr>
-        <w:t>, with Vuforia or AR Fondation</w:t>
-      </w:r>
+        <w:t xml:space="preserve">, with </w:t>
+      </w:r>
+      <w:proofErr w:type="spellStart"/>
+      <w:r>
+        <w:rPr>
+          <w:lang w:bidi="ar-MA"/>
+        </w:rPr>
+        <w:t>Vuforia</w:t>
+      </w:r>
+      <w:proofErr w:type="spellEnd"/>
+      <w:r>
+        <w:rPr>
+          <w:lang w:bidi="ar-MA"/>
+        </w:rPr>
+        <w:t xml:space="preserve"> or AR </w:t>
+      </w:r>
+      <w:proofErr w:type="spellStart"/>
+      <w:r>
+        <w:rPr>
+          <w:lang w:bidi="ar-MA"/>
+        </w:rPr>
+        <w:t>Fondation</w:t>
+      </w:r>
+      <w:proofErr w:type="spellEnd"/>
       <w:r>
         <w:rPr>
           <w:lang w:bidi="ar-MA"/>
@@ -1821,7 +1871,23 @@
         <w:t>-</w:t>
       </w:r>
       <w:r>
-        <w:t>Use the functions already in the projects and modify them (RestartGame(),OnPlayerDeath())</w:t>
+        <w:t>Use the functions already in the projects and modify them (</w:t>
+      </w:r>
+      <w:proofErr w:type="spellStart"/>
+      <w:r>
+        <w:t>RestartGame</w:t>
+      </w:r>
+      <w:proofErr w:type="spellEnd"/>
+      <w:r>
+        <w:t>(),</w:t>
+      </w:r>
+      <w:proofErr w:type="spellStart"/>
+      <w:r>
+        <w:t>OnPlayerDeath</w:t>
+      </w:r>
+      <w:proofErr w:type="spellEnd"/>
+      <w:r>
+        <w:t>())</w:t>
       </w:r>
     </w:p>
     <w:p>
@@ -1882,6 +1948,7 @@
           <w:iCs/>
         </w:rPr>
       </w:pPr>
+      <w:proofErr w:type="spellStart"/>
       <w:r>
         <w:rPr>
           <w:i/>
@@ -1889,6 +1956,7 @@
         </w:rPr>
         <w:t>GameController.cs</w:t>
       </w:r>
+      <w:proofErr w:type="spellEnd"/>
     </w:p>
     <w:p>
       <w:pPr>
@@ -2012,7 +2080,12 @@
     </w:p>
     <w:p>
       <w:r>
-        <w:t>To get the keep the logic, loose game text appears in the seconds after the player die before the gameR</w:t>
+        <w:t xml:space="preserve">To get the keep the logic, loose game text appears in the seconds after the player die before the </w:t>
+      </w:r>
+      <w:proofErr w:type="spellStart"/>
+      <w:proofErr w:type="gramStart"/>
+      <w:r>
+        <w:t>gameR</w:t>
       </w:r>
       <w:r>
         <w:t>s</w:t>
@@ -2020,9 +2093,19 @@
       <w:r>
         <w:t>etart</w:t>
       </w:r>
-      <w:r>
-        <w:t>() is invoked, in OnPlayerDeath</w:t>
-      </w:r>
+      <w:proofErr w:type="spellEnd"/>
+      <w:r>
+        <w:t>(</w:t>
+      </w:r>
+      <w:proofErr w:type="gramEnd"/>
+      <w:r>
+        <w:t xml:space="preserve">) is invoked, in </w:t>
+      </w:r>
+      <w:proofErr w:type="spellStart"/>
+      <w:r>
+        <w:t>OnPlayerDeath</w:t>
+      </w:r>
+      <w:proofErr w:type="spellEnd"/>
     </w:p>
     <w:p>
       <w:r>
@@ -2064,6 +2147,95 @@
       </w:r>
     </w:p>
     <w:p>
+      <w:r>
+        <w:rPr>
+          <w:noProof/>
+        </w:rPr>
+        <w:lastRenderedPageBreak/>
+        <w:drawing>
+          <wp:inline distT="0" distB="0" distL="0" distR="0" wp14:anchorId="54CDB72E" wp14:editId="1E95B842">
+            <wp:extent cx="3076153" cy="1722120"/>
+            <wp:effectExtent l="0" t="0" r="0" b="0"/>
+            <wp:docPr id="6" name="Picture 6"/>
+            <wp:cNvGraphicFramePr>
+              <a:graphicFrameLocks xmlns:a="http://schemas.openxmlformats.org/drawingml/2006/main" noChangeAspect="1"/>
+            </wp:cNvGraphicFramePr>
+            <a:graphic xmlns:a="http://schemas.openxmlformats.org/drawingml/2006/main">
+              <a:graphicData uri="http://schemas.openxmlformats.org/drawingml/2006/picture">
+                <pic:pic xmlns:pic="http://schemas.openxmlformats.org/drawingml/2006/picture">
+                  <pic:nvPicPr>
+                    <pic:cNvPr id="1" name=""/>
+                    <pic:cNvPicPr/>
+                  </pic:nvPicPr>
+                  <pic:blipFill>
+                    <a:blip r:embed="rId15"/>
+                    <a:stretch>
+                      <a:fillRect/>
+                    </a:stretch>
+                  </pic:blipFill>
+                  <pic:spPr>
+                    <a:xfrm>
+                      <a:off x="0" y="0"/>
+                      <a:ext cx="3085387" cy="1727289"/>
+                    </a:xfrm>
+                    <a:prstGeom prst="rect">
+                      <a:avLst/>
+                    </a:prstGeom>
+                  </pic:spPr>
+                </pic:pic>
+              </a:graphicData>
+            </a:graphic>
+          </wp:inline>
+        </w:drawing>
+      </w:r>
+      <w:r>
+        <w:rPr>
+          <w:noProof/>
+        </w:rPr>
+        <w:t xml:space="preserve"> </w:t>
+      </w:r>
+      <w:r>
+        <w:rPr>
+          <w:noProof/>
+        </w:rPr>
+        <w:drawing>
+          <wp:inline distT="0" distB="0" distL="0" distR="0" wp14:anchorId="52F9E2C0" wp14:editId="55CBAFF0">
+            <wp:extent cx="2674620" cy="1530192"/>
+            <wp:effectExtent l="0" t="0" r="0" b="0"/>
+            <wp:docPr id="7" name="Picture 7"/>
+            <wp:cNvGraphicFramePr>
+              <a:graphicFrameLocks xmlns:a="http://schemas.openxmlformats.org/drawingml/2006/main" noChangeAspect="1"/>
+            </wp:cNvGraphicFramePr>
+            <a:graphic xmlns:a="http://schemas.openxmlformats.org/drawingml/2006/main">
+              <a:graphicData uri="http://schemas.openxmlformats.org/drawingml/2006/picture">
+                <pic:pic xmlns:pic="http://schemas.openxmlformats.org/drawingml/2006/picture">
+                  <pic:nvPicPr>
+                    <pic:cNvPr id="1" name=""/>
+                    <pic:cNvPicPr/>
+                  </pic:nvPicPr>
+                  <pic:blipFill>
+                    <a:blip r:embed="rId16"/>
+                    <a:stretch>
+                      <a:fillRect/>
+                    </a:stretch>
+                  </pic:blipFill>
+                  <pic:spPr>
+                    <a:xfrm>
+                      <a:off x="0" y="0"/>
+                      <a:ext cx="2686903" cy="1537219"/>
+                    </a:xfrm>
+                    <a:prstGeom prst="rect">
+                      <a:avLst/>
+                    </a:prstGeom>
+                  </pic:spPr>
+                </pic:pic>
+              </a:graphicData>
+            </a:graphic>
+          </wp:inline>
+        </w:drawing>
+      </w:r>
+    </w:p>
+    <w:p>
       <w:pPr>
         <w:pStyle w:val="ListParagraph"/>
         <w:numPr>
@@ -2086,6 +2258,8 @@
       <w:r>
         <w:t>Sound Manager</w:t>
       </w:r>
+      <w:bookmarkStart w:id="0" w:name="_GoBack"/>
+      <w:bookmarkEnd w:id="0"/>
     </w:p>
     <w:p>
       <w:pPr>
@@ -2122,8 +2296,6 @@
       <w:r>
         <w:t>Tutorial (no time)</w:t>
       </w:r>
-      <w:bookmarkStart w:id="0" w:name="_GoBack"/>
-      <w:bookmarkEnd w:id="0"/>
     </w:p>
     <w:p>
       <w:pPr>
@@ -2161,7 +2333,23 @@
         </w:numPr>
       </w:pPr>
       <w:r>
-        <w:t>AR version (Vuforia or ARFondation)</w:t>
+        <w:t>AR version (</w:t>
+      </w:r>
+      <w:proofErr w:type="spellStart"/>
+      <w:r>
+        <w:t>Vuforia</w:t>
+      </w:r>
+      <w:proofErr w:type="spellEnd"/>
+      <w:r>
+        <w:t xml:space="preserve"> or </w:t>
+      </w:r>
+      <w:proofErr w:type="spellStart"/>
+      <w:r>
+        <w:t>ARFondation</w:t>
+      </w:r>
+      <w:proofErr w:type="spellEnd"/>
+      <w:r>
+        <w:t>)</w:t>
       </w:r>
     </w:p>
     <w:p>
@@ -2172,9 +2360,13 @@
           <w:numId w:val="6"/>
         </w:numPr>
       </w:pPr>
-      <w:r>
-        <w:lastRenderedPageBreak/>
-        <w:t>Markerbase version</w:t>
+      <w:proofErr w:type="spellStart"/>
+      <w:r>
+        <w:t>Markerbase</w:t>
+      </w:r>
+      <w:proofErr w:type="spellEnd"/>
+      <w:r>
+        <w:t xml:space="preserve"> version</w:t>
       </w:r>
     </w:p>
     <w:p>
@@ -2270,8 +2462,17 @@
           <w:b/>
           <w:bCs/>
         </w:rPr>
-        <w:t>Puzzle jigsaw :</w:t>
-      </w:r>
+        <w:t xml:space="preserve">Puzzle </w:t>
+      </w:r>
+      <w:proofErr w:type="gramStart"/>
+      <w:r>
+        <w:rPr>
+          <w:b/>
+          <w:bCs/>
+        </w:rPr>
+        <w:t>jigsaw :</w:t>
+      </w:r>
+      <w:proofErr w:type="gramEnd"/>
     </w:p>
     <w:p>
       <w:r>
@@ -2280,8 +2481,14 @@
     </w:p>
     <w:p>
       <w:r>
-        <w:t>2 themes :</w:t>
-      </w:r>
+        <w:lastRenderedPageBreak/>
+        <w:t xml:space="preserve">2 </w:t>
+      </w:r>
+      <w:proofErr w:type="gramStart"/>
+      <w:r>
+        <w:t>themes :</w:t>
+      </w:r>
+      <w:proofErr w:type="gramEnd"/>
     </w:p>
     <w:p>
       <w:r>
@@ -2295,12 +2502,25 @@
     </w:p>
     <w:p>
       <w:r>
-        <w:t>2 ways of play :</w:t>
-      </w:r>
-    </w:p>
-    <w:p>
-      <w:r>
-        <w:t>The game can get toggled between: AR Jigsaw mode, or normal gameplay mode, or paper mode with AR result shown(in this case the AR mode work if the paper jigsaw image is assembled)</w:t>
+        <w:t xml:space="preserve">2 ways of </w:t>
+      </w:r>
+      <w:proofErr w:type="gramStart"/>
+      <w:r>
+        <w:t>play :</w:t>
+      </w:r>
+      <w:proofErr w:type="gramEnd"/>
+    </w:p>
+    <w:p>
+      <w:r>
+        <w:t xml:space="preserve">The game can get toggled between: AR Jigsaw mode, or normal gameplay mode, or paper mode with AR result </w:t>
+      </w:r>
+      <w:proofErr w:type="gramStart"/>
+      <w:r>
+        <w:t>shown(</w:t>
+      </w:r>
+      <w:proofErr w:type="gramEnd"/>
+      <w:r>
+        <w:t>in this case the AR mode work if the paper jigsaw image is assembled)</w:t>
       </w:r>
     </w:p>
     <w:p/>
@@ -2330,7 +2550,15 @@
       </w:r>
       <w:r>
         <w:br/>
-        <w:t>but instead you are looking in a little 3d room shown on a target image, the room show a character/or not and you are using the natural zoom in of the AR to check out where the hidden riddles are to open the door, or your character does it in a dollhouse mode where you interact with a click to move for the player (like RTS but with AR zooms etc)</w:t>
+        <w:t xml:space="preserve">but instead you are looking in a little 3d room shown on a target image, the room show a character/or not and you are using the natural zoom in of the AR to check out where the hidden riddles are to open the door, or your character does it in a dollhouse mode where you interact with a click to move for the player (like RTS but with AR zooms </w:t>
+      </w:r>
+      <w:proofErr w:type="spellStart"/>
+      <w:r>
+        <w:t>etc</w:t>
+      </w:r>
+      <w:proofErr w:type="spellEnd"/>
+      <w:r>
+        <w:t>)</w:t>
       </w:r>
     </w:p>
     <w:p>
@@ -2340,7 +2568,6 @@
     </w:p>
     <w:p>
       <w:r>
-        <w:lastRenderedPageBreak/>
         <w:t>This game can also get player in classical 3D version or 2D version on devices etc.</w:t>
       </w:r>
     </w:p>
@@ -2391,7 +2618,15 @@
     </w:p>
     <w:p>
       <w:r>
-        <w:t>This app can also get a VR version, a webGL version etc.</w:t>
+        <w:t xml:space="preserve">This app can also get a VR version, a </w:t>
+      </w:r>
+      <w:proofErr w:type="spellStart"/>
+      <w:r>
+        <w:t>webGL</w:t>
+      </w:r>
+      <w:proofErr w:type="spellEnd"/>
+      <w:r>
+        <w:t xml:space="preserve"> version etc.</w:t>
       </w:r>
     </w:p>
     <w:p/>
@@ -2472,6 +2707,7 @@
     </w:p>
     <w:p>
       <w:r>
+        <w:lastRenderedPageBreak/>
         <w:t xml:space="preserve">This is a list of links of the resources that have been used on the tutorial work </w:t>
       </w:r>
       <w:r>
@@ -2497,20 +2733,29 @@
           <w:i/>
           <w:iCs/>
         </w:rPr>
-        <w:t xml:space="preserve"> royalty </w:t>
-      </w:r>
+        <w:t xml:space="preserve"> </w:t>
+      </w:r>
+      <w:proofErr w:type="gramStart"/>
       <w:r>
         <w:rPr>
           <w:i/>
           <w:iCs/>
         </w:rPr>
-        <w:t xml:space="preserve"> free</w:t>
+        <w:t xml:space="preserve">royalty </w:t>
       </w:r>
       <w:r>
         <w:rPr>
           <w:i/>
           <w:iCs/>
         </w:rPr>
+        <w:t xml:space="preserve"> free</w:t>
+      </w:r>
+      <w:proofErr w:type="gramEnd"/>
+      <w:r>
+        <w:rPr>
+          <w:i/>
+          <w:iCs/>
+        </w:rPr>
         <w:t xml:space="preserve"> or permitted to use for non-commercial use.</w:t>
       </w:r>
     </w:p>
@@ -2518,7 +2763,7 @@
       <w:r>
         <w:t xml:space="preserve">-Tutorial : </w:t>
       </w:r>
-      <w:hyperlink r:id="rId15" w:history="1">
+      <w:hyperlink r:id="rId17" w:history="1">
         <w:r>
           <w:rPr>
             <w:rStyle w:val="Hyperlink"/>
@@ -2539,10 +2784,52 @@
       <w:r>
         <w:t>-Art:</w:t>
       </w:r>
+      <w:r>
+        <w:t xml:space="preserve"> </w:t>
+      </w:r>
+      <w:proofErr w:type="spellStart"/>
+      <w:r>
+        <w:t>CartoonFX</w:t>
+      </w:r>
+      <w:proofErr w:type="spellEnd"/>
+      <w:r>
+        <w:t xml:space="preserve"> </w:t>
+      </w:r>
+      <w:proofErr w:type="spellStart"/>
+      <w:proofErr w:type="gramStart"/>
+      <w:r>
+        <w:t>FreePack,Customizale</w:t>
+      </w:r>
+      <w:proofErr w:type="spellEnd"/>
+      <w:proofErr w:type="gramEnd"/>
+      <w:r>
+        <w:t xml:space="preserve"> Skybox, Sample Button Set</w:t>
+      </w:r>
     </w:p>
     <w:p>
       <w:r>
         <w:t>-Scripts packages:</w:t>
+      </w:r>
+      <w:r>
+        <w:t xml:space="preserve"> </w:t>
+      </w:r>
+      <w:proofErr w:type="spellStart"/>
+      <w:proofErr w:type="gramStart"/>
+      <w:r>
+        <w:t>DotWeen</w:t>
+      </w:r>
+      <w:proofErr w:type="spellEnd"/>
+      <w:r>
+        <w:t>(</w:t>
+      </w:r>
+      <w:proofErr w:type="spellStart"/>
+      <w:proofErr w:type="gramEnd"/>
+      <w:r>
+        <w:t>HotWeen</w:t>
+      </w:r>
+      <w:proofErr w:type="spellEnd"/>
+      <w:r>
+        <w:t xml:space="preserve"> 2) Free version</w:t>
       </w:r>
     </w:p>
     <w:p/>
@@ -2590,7 +2877,7 @@
       <w:r>
         <w:t xml:space="preserve"> </w:t>
       </w:r>
-      <w:hyperlink r:id="rId16" w:history="1">
+      <w:hyperlink r:id="rId18" w:history="1">
         <w:r>
           <w:rPr>
             <w:rStyle w:val="Hyperlink"/>
@@ -2615,7 +2902,7 @@
       <w:r>
         <w:t xml:space="preserve"> </w:t>
       </w:r>
-      <w:hyperlink r:id="rId17" w:history="1">
+      <w:hyperlink r:id="rId19" w:history="1">
         <w:r>
           <w:rPr>
             <w:rStyle w:val="Hyperlink"/>
@@ -2629,11 +2916,18 @@
     </w:p>
     <w:p>
       <w:r>
-        <w:lastRenderedPageBreak/>
         <w:t>This project allows me to check out so many missed points in my self-learning journey in video games and get me more hyped to join you as soon as possible and keep unique and professional, t</w:t>
       </w:r>
       <w:r>
-        <w:t>hank you again for giving me the opportunity to apply to Forsberg Skola.</w:t>
+        <w:t xml:space="preserve">hank you again for giving me the opportunity to apply to Forsberg </w:t>
+      </w:r>
+      <w:proofErr w:type="spellStart"/>
+      <w:r>
+        <w:t>Skola</w:t>
+      </w:r>
+      <w:proofErr w:type="spellEnd"/>
+      <w:r>
+        <w:t>.</w:t>
       </w:r>
     </w:p>
     <w:p/>
@@ -8563,7 +8857,7 @@
   </w:compat>
   <w:rsids>
     <w:rsidRoot w:val="00C758E3"/>
-    <w:rsid w:val="00800221"/>
+    <w:rsid w:val="004D0089"/>
     <w:rsid w:val="00C758E3"/>
   </w:rsids>
   <m:mathPr>

</xml_diff>

<commit_message>
Added UI, basic sounds and some basic features, final push
</commit_message>
<xml_diff>
--- a/ForsbergsSkola-Report-GameProgramming-SaraSABER.docx
+++ b/ForsbergsSkola-Report-GameProgramming-SaraSABER.docx
@@ -10,6 +10,7 @@
           <w:docPartUnique/>
         </w:docPartObj>
       </w:sdtPr>
+      <w:sdtEndPr/>
       <w:sdtContent>
         <w:p/>
         <w:tbl>
@@ -44,6 +45,7 @@
                 <w:dataBinding w:prefixMappings="xmlns:ns0='http://schemas.openxmlformats.org/officeDocument/2006/extended-properties'" w:xpath="/ns0:Properties[1]/ns0:Company[1]" w:storeItemID="{6668398D-A668-4E3E-A5EB-62B293D839F1}"/>
                 <w:text/>
               </w:sdtPr>
+              <w:sdtEndPr/>
               <w:sdtContent>
                 <w:tc>
                   <w:tcPr>
@@ -99,6 +101,7 @@
                   <w:dataBinding w:prefixMappings="xmlns:ns0='http://schemas.openxmlformats.org/package/2006/metadata/core-properties' xmlns:ns1='http://purl.org/dc/elements/1.1/'" w:xpath="/ns0:coreProperties[1]/ns1:title[1]" w:storeItemID="{6C3C8BC8-F283-45AE-878A-BAB7291924A1}"/>
                   <w:text/>
                 </w:sdtPr>
+                <w:sdtEndPr/>
                 <w:sdtContent>
                   <w:p>
                     <w:pPr>
@@ -141,6 +144,7 @@
                 <w:dataBinding w:prefixMappings="xmlns:ns0='http://schemas.openxmlformats.org/package/2006/metadata/core-properties' xmlns:ns1='http://purl.org/dc/elements/1.1/'" w:xpath="/ns0:coreProperties[1]/ns1:subject[1]" w:storeItemID="{6C3C8BC8-F283-45AE-878A-BAB7291924A1}"/>
                 <w:text/>
               </w:sdtPr>
+              <w:sdtEndPr/>
               <w:sdtContent>
                 <w:tc>
                   <w:tcPr>
@@ -211,6 +215,7 @@
                   <w:dataBinding w:prefixMappings="xmlns:ns0='http://schemas.openxmlformats.org/package/2006/metadata/core-properties' xmlns:ns1='http://purl.org/dc/elements/1.1/'" w:xpath="/ns0:coreProperties[1]/ns1:creator[1]" w:storeItemID="{6C3C8BC8-F283-45AE-878A-BAB7291924A1}"/>
                   <w:text/>
                 </w:sdtPr>
+                <w:sdtEndPr/>
                 <w:sdtContent>
                   <w:p>
                     <w:pPr>
@@ -253,6 +258,7 @@
                     <w:calendar w:val="gregorian"/>
                   </w:date>
                 </w:sdtPr>
+                <w:sdtEndPr/>
                 <w:sdtContent>
                   <w:p>
                     <w:pPr>
@@ -270,14 +276,6 @@
                         <w:szCs w:val="28"/>
                       </w:rPr>
                       <w:t>8-20-2021</w:t>
-                    </w:r>
-                    <w:r>
-                      <w:rPr>
-                        <w:color w:val="EADBD4" w:themeColor="accent3" w:themeTint="33"/>
-                        <w:sz w:val="28"/>
-                        <w:szCs w:val="28"/>
-                      </w:rPr>
-                      <w:t xml:space="preserve"> – Version 1</w:t>
                     </w:r>
                   </w:p>
                 </w:sdtContent>
@@ -723,7 +721,7 @@
         </w:rPr>
         <w:t>Note 3: I was thinking to add 2 extras projects that I get to cancel due to the deadline, if you want more examples, please let me know, see the “killed project ideas” section to get an overview of those ideas projects. You can also check my website portfolio (</w:t>
       </w:r>
-      <w:hyperlink r:id="rId6" w:history="1">
+      <w:hyperlink r:id="rId8" w:history="1">
         <w:r>
           <w:rPr>
             <w:rStyle w:val="Hyperlink"/>
@@ -868,7 +866,6 @@
     <w:p>
       <w:pPr>
         <w:rPr>
-          <w:rFonts w:hint="cs"/>
           <w:rtl/>
           <w:lang w:bidi="ar-MA"/>
         </w:rPr>
@@ -1252,6 +1249,8 @@
         </w:rPr>
         <w:t>Follow tutorial Part 2 and push to GitHub</w:t>
       </w:r>
+      <w:bookmarkStart w:id="0" w:name="_GoBack"/>
+      <w:bookmarkEnd w:id="0"/>
     </w:p>
     <w:p>
       <w:pPr>
@@ -1783,7 +1782,7 @@
             <wp:cNvGraphicFramePr/>
             <a:graphic xmlns:a="http://schemas.openxmlformats.org/drawingml/2006/main">
               <a:graphicData uri="http://schemas.openxmlformats.org/drawingml/2006/diagram">
-                <dgm:relIds xmlns:dgm="http://schemas.openxmlformats.org/drawingml/2006/diagram" xmlns:r="http://schemas.openxmlformats.org/officeDocument/2006/relationships" r:dm="rId7" r:lo="rId8" r:qs="rId9" r:cs="rId10"/>
+                <dgm:relIds xmlns:dgm="http://schemas.openxmlformats.org/drawingml/2006/diagram" xmlns:r="http://schemas.openxmlformats.org/officeDocument/2006/relationships" r:dm="rId9" r:lo="rId10" r:qs="rId11" r:cs="rId12"/>
               </a:graphicData>
             </a:graphic>
           </wp:inline>
@@ -1908,132 +1907,6 @@
             <wp:extent cx="5943600" cy="1158240"/>
             <wp:effectExtent l="0" t="0" r="0" b="3810"/>
             <wp:docPr id="3" name="Picture 3"/>
-            <wp:cNvGraphicFramePr>
-              <a:graphicFrameLocks xmlns:a="http://schemas.openxmlformats.org/drawingml/2006/main" noChangeAspect="1"/>
-            </wp:cNvGraphicFramePr>
-            <a:graphic xmlns:a="http://schemas.openxmlformats.org/drawingml/2006/main">
-              <a:graphicData uri="http://schemas.openxmlformats.org/drawingml/2006/picture">
-                <pic:pic xmlns:pic="http://schemas.openxmlformats.org/drawingml/2006/picture">
-                  <pic:nvPicPr>
-                    <pic:cNvPr id="1" name=""/>
-                    <pic:cNvPicPr/>
-                  </pic:nvPicPr>
-                  <pic:blipFill>
-                    <a:blip r:embed="rId12"/>
-                    <a:stretch>
-                      <a:fillRect/>
-                    </a:stretch>
-                  </pic:blipFill>
-                  <pic:spPr>
-                    <a:xfrm>
-                      <a:off x="0" y="0"/>
-                      <a:ext cx="5943600" cy="1158240"/>
-                    </a:xfrm>
-                    <a:prstGeom prst="rect">
-                      <a:avLst/>
-                    </a:prstGeom>
-                  </pic:spPr>
-                </pic:pic>
-              </a:graphicData>
-            </a:graphic>
-          </wp:inline>
-        </w:drawing>
-      </w:r>
-    </w:p>
-    <w:p>
-      <w:pPr>
-        <w:jc w:val="center"/>
-        <w:rPr>
-          <w:i/>
-          <w:iCs/>
-        </w:rPr>
-      </w:pPr>
-      <w:proofErr w:type="spellStart"/>
-      <w:r>
-        <w:rPr>
-          <w:i/>
-          <w:iCs/>
-        </w:rPr>
-        <w:t>GameController.cs</w:t>
-      </w:r>
-      <w:proofErr w:type="spellEnd"/>
-    </w:p>
-    <w:p>
-      <w:pPr>
-        <w:jc w:val="center"/>
-        <w:rPr>
-          <w:i/>
-          <w:iCs/>
-        </w:rPr>
-      </w:pPr>
-    </w:p>
-    <w:p>
-      <w:pPr>
-        <w:jc w:val="center"/>
-        <w:rPr>
-          <w:i/>
-          <w:iCs/>
-        </w:rPr>
-      </w:pPr>
-      <w:r>
-        <w:rPr>
-          <w:noProof/>
-        </w:rPr>
-        <w:lastRenderedPageBreak/>
-        <w:drawing>
-          <wp:inline distT="0" distB="0" distL="0" distR="0" wp14:anchorId="448C703E" wp14:editId="1FD77393">
-            <wp:extent cx="5943600" cy="2304415"/>
-            <wp:effectExtent l="0" t="0" r="0" b="635"/>
-            <wp:docPr id="4" name="Picture 4"/>
-            <wp:cNvGraphicFramePr>
-              <a:graphicFrameLocks xmlns:a="http://schemas.openxmlformats.org/drawingml/2006/main" noChangeAspect="1"/>
-            </wp:cNvGraphicFramePr>
-            <a:graphic xmlns:a="http://schemas.openxmlformats.org/drawingml/2006/main">
-              <a:graphicData uri="http://schemas.openxmlformats.org/drawingml/2006/picture">
-                <pic:pic xmlns:pic="http://schemas.openxmlformats.org/drawingml/2006/picture">
-                  <pic:nvPicPr>
-                    <pic:cNvPr id="1" name=""/>
-                    <pic:cNvPicPr/>
-                  </pic:nvPicPr>
-                  <pic:blipFill>
-                    <a:blip r:embed="rId13"/>
-                    <a:stretch>
-                      <a:fillRect/>
-                    </a:stretch>
-                  </pic:blipFill>
-                  <pic:spPr>
-                    <a:xfrm>
-                      <a:off x="0" y="0"/>
-                      <a:ext cx="5943600" cy="2304415"/>
-                    </a:xfrm>
-                    <a:prstGeom prst="rect">
-                      <a:avLst/>
-                    </a:prstGeom>
-                  </pic:spPr>
-                </pic:pic>
-              </a:graphicData>
-            </a:graphic>
-          </wp:inline>
-        </w:drawing>
-      </w:r>
-    </w:p>
-    <w:p>
-      <w:pPr>
-        <w:jc w:val="center"/>
-        <w:rPr>
-          <w:i/>
-          <w:iCs/>
-        </w:rPr>
-      </w:pPr>
-      <w:r>
-        <w:rPr>
-          <w:noProof/>
-        </w:rPr>
-        <w:drawing>
-          <wp:inline distT="0" distB="0" distL="0" distR="0" wp14:anchorId="689E2269" wp14:editId="159B00D8">
-            <wp:extent cx="5943600" cy="2295525"/>
-            <wp:effectExtent l="0" t="0" r="0" b="9525"/>
-            <wp:docPr id="5" name="Picture 5"/>
             <wp:cNvGraphicFramePr>
               <a:graphicFrameLocks xmlns:a="http://schemas.openxmlformats.org/drawingml/2006/main" noChangeAspect="1"/>
             </wp:cNvGraphicFramePr>
@@ -2053,7 +1926,7 @@
                   <pic:spPr>
                     <a:xfrm>
                       <a:off x="0" y="0"/>
-                      <a:ext cx="5943600" cy="2295525"/>
+                      <a:ext cx="5943600" cy="1158240"/>
                     </a:xfrm>
                     <a:prstGeom prst="rect">
                       <a:avLst/>
@@ -2068,95 +1941,49 @@
     </w:p>
     <w:p>
       <w:pPr>
-        <w:pStyle w:val="ListParagraph"/>
-        <w:numPr>
-          <w:ilvl w:val="0"/>
-          <w:numId w:val="6"/>
-        </w:numPr>
-      </w:pPr>
-      <w:r>
-        <w:t>Lose Panel</w:t>
-      </w:r>
-    </w:p>
-    <w:p>
-      <w:r>
-        <w:t xml:space="preserve">To get the keep the logic, loose game text appears in the seconds after the player die before the </w:t>
-      </w:r>
+        <w:jc w:val="center"/>
+        <w:rPr>
+          <w:i/>
+          <w:iCs/>
+        </w:rPr>
+      </w:pPr>
       <w:proofErr w:type="spellStart"/>
-      <w:proofErr w:type="gramStart"/>
-      <w:r>
-        <w:t>gameR</w:t>
-      </w:r>
-      <w:r>
-        <w:t>s</w:t>
-      </w:r>
-      <w:r>
-        <w:t>etart</w:t>
+      <w:r>
+        <w:rPr>
+          <w:i/>
+          <w:iCs/>
+        </w:rPr>
+        <w:t>GameController.cs</w:t>
       </w:r>
       <w:proofErr w:type="spellEnd"/>
-      <w:r>
-        <w:t>(</w:t>
-      </w:r>
-      <w:proofErr w:type="gramEnd"/>
-      <w:r>
-        <w:t xml:space="preserve">) is invoked, in </w:t>
-      </w:r>
-      <w:proofErr w:type="spellStart"/>
-      <w:r>
-        <w:t>OnPlayerDeath</w:t>
-      </w:r>
-      <w:proofErr w:type="spellEnd"/>
-    </w:p>
-    <w:p>
-      <w:r>
-        <w:t>Added Initialize UI and set UI method</w:t>
-      </w:r>
-    </w:p>
-    <w:p>
-      <w:pPr>
-        <w:pStyle w:val="ListParagraph"/>
-        <w:numPr>
-          <w:ilvl w:val="0"/>
-          <w:numId w:val="6"/>
-        </w:numPr>
-      </w:pPr>
-      <w:r>
-        <w:t>UI Panels</w:t>
-      </w:r>
-    </w:p>
-    <w:p>
-      <w:r>
-        <w:t>Get some fancy UI and themes to the game</w:t>
-      </w:r>
-    </w:p>
-    <w:p>
-      <w:r>
-        <w:t>Modified Initialize UI and set UI methods</w:t>
-      </w:r>
-    </w:p>
-    <w:p>
-      <w:pPr>
-        <w:pStyle w:val="ListParagraph"/>
-        <w:numPr>
-          <w:ilvl w:val="0"/>
-          <w:numId w:val="6"/>
-        </w:numPr>
-      </w:pPr>
-      <w:r>
-        <w:t>Title for the game and a menu</w:t>
-      </w:r>
-    </w:p>
-    <w:p>
+    </w:p>
+    <w:p>
+      <w:pPr>
+        <w:jc w:val="center"/>
+        <w:rPr>
+          <w:i/>
+          <w:iCs/>
+        </w:rPr>
+      </w:pPr>
+    </w:p>
+    <w:p>
+      <w:pPr>
+        <w:jc w:val="center"/>
+        <w:rPr>
+          <w:i/>
+          <w:iCs/>
+        </w:rPr>
+      </w:pPr>
       <w:r>
         <w:rPr>
           <w:noProof/>
         </w:rPr>
         <w:lastRenderedPageBreak/>
         <w:drawing>
-          <wp:inline distT="0" distB="0" distL="0" distR="0" wp14:anchorId="54CDB72E" wp14:editId="1E95B842">
-            <wp:extent cx="3076153" cy="1722120"/>
-            <wp:effectExtent l="0" t="0" r="0" b="0"/>
-            <wp:docPr id="6" name="Picture 6"/>
+          <wp:inline distT="0" distB="0" distL="0" distR="0" wp14:anchorId="448C703E" wp14:editId="1FD77393">
+            <wp:extent cx="5943600" cy="2304415"/>
+            <wp:effectExtent l="0" t="0" r="0" b="635"/>
+            <wp:docPr id="4" name="Picture 4"/>
             <wp:cNvGraphicFramePr>
               <a:graphicFrameLocks xmlns:a="http://schemas.openxmlformats.org/drawingml/2006/main" noChangeAspect="1"/>
             </wp:cNvGraphicFramePr>
@@ -2176,7 +2003,7 @@
                   <pic:spPr>
                     <a:xfrm>
                       <a:off x="0" y="0"/>
-                      <a:ext cx="3085387" cy="1727289"/>
+                      <a:ext cx="5943600" cy="2304415"/>
                     </a:xfrm>
                     <a:prstGeom prst="rect">
                       <a:avLst/>
@@ -2188,21 +2015,24 @@
           </wp:inline>
         </w:drawing>
       </w:r>
+    </w:p>
+    <w:p>
+      <w:pPr>
+        <w:jc w:val="center"/>
+        <w:rPr>
+          <w:i/>
+          <w:iCs/>
+        </w:rPr>
+      </w:pPr>
       <w:r>
         <w:rPr>
           <w:noProof/>
         </w:rPr>
-        <w:t xml:space="preserve"> </w:t>
-      </w:r>
-      <w:r>
-        <w:rPr>
-          <w:noProof/>
-        </w:rPr>
         <w:drawing>
-          <wp:inline distT="0" distB="0" distL="0" distR="0" wp14:anchorId="52F9E2C0" wp14:editId="55CBAFF0">
-            <wp:extent cx="2674620" cy="1530192"/>
-            <wp:effectExtent l="0" t="0" r="0" b="0"/>
-            <wp:docPr id="7" name="Picture 7"/>
+          <wp:inline distT="0" distB="0" distL="0" distR="0" wp14:anchorId="689E2269" wp14:editId="159B00D8">
+            <wp:extent cx="5943600" cy="2295525"/>
+            <wp:effectExtent l="0" t="0" r="0" b="9525"/>
+            <wp:docPr id="5" name="Picture 5"/>
             <wp:cNvGraphicFramePr>
               <a:graphicFrameLocks xmlns:a="http://schemas.openxmlformats.org/drawingml/2006/main" noChangeAspect="1"/>
             </wp:cNvGraphicFramePr>
@@ -2222,6 +2052,175 @@
                   <pic:spPr>
                     <a:xfrm>
                       <a:off x="0" y="0"/>
+                      <a:ext cx="5943600" cy="2295525"/>
+                    </a:xfrm>
+                    <a:prstGeom prst="rect">
+                      <a:avLst/>
+                    </a:prstGeom>
+                  </pic:spPr>
+                </pic:pic>
+              </a:graphicData>
+            </a:graphic>
+          </wp:inline>
+        </w:drawing>
+      </w:r>
+    </w:p>
+    <w:p>
+      <w:pPr>
+        <w:pStyle w:val="ListParagraph"/>
+        <w:numPr>
+          <w:ilvl w:val="0"/>
+          <w:numId w:val="6"/>
+        </w:numPr>
+      </w:pPr>
+      <w:r>
+        <w:t>Lose Panel</w:t>
+      </w:r>
+    </w:p>
+    <w:p>
+      <w:r>
+        <w:t xml:space="preserve">To get the keep the logic, loose game text appears in the seconds after the player die before the </w:t>
+      </w:r>
+      <w:proofErr w:type="spellStart"/>
+      <w:proofErr w:type="gramStart"/>
+      <w:r>
+        <w:t>gameR</w:t>
+      </w:r>
+      <w:r>
+        <w:t>s</w:t>
+      </w:r>
+      <w:r>
+        <w:t>etart</w:t>
+      </w:r>
+      <w:proofErr w:type="spellEnd"/>
+      <w:r>
+        <w:t>(</w:t>
+      </w:r>
+      <w:proofErr w:type="gramEnd"/>
+      <w:r>
+        <w:t xml:space="preserve">) is invoked, in </w:t>
+      </w:r>
+      <w:proofErr w:type="spellStart"/>
+      <w:r>
+        <w:t>OnPlayerDeath</w:t>
+      </w:r>
+      <w:proofErr w:type="spellEnd"/>
+    </w:p>
+    <w:p>
+      <w:r>
+        <w:t>Added Initialize UI and set UI method</w:t>
+      </w:r>
+    </w:p>
+    <w:p>
+      <w:pPr>
+        <w:pStyle w:val="ListParagraph"/>
+        <w:numPr>
+          <w:ilvl w:val="0"/>
+          <w:numId w:val="6"/>
+        </w:numPr>
+      </w:pPr>
+      <w:r>
+        <w:t>UI Panels</w:t>
+      </w:r>
+    </w:p>
+    <w:p>
+      <w:r>
+        <w:t>Get some fancy UI and themes to the game</w:t>
+      </w:r>
+    </w:p>
+    <w:p>
+      <w:r>
+        <w:t>Modified Initialize UI and set UI methods</w:t>
+      </w:r>
+    </w:p>
+    <w:p>
+      <w:pPr>
+        <w:pStyle w:val="ListParagraph"/>
+        <w:numPr>
+          <w:ilvl w:val="0"/>
+          <w:numId w:val="6"/>
+        </w:numPr>
+      </w:pPr>
+      <w:r>
+        <w:t>Title for the game and a menu</w:t>
+      </w:r>
+    </w:p>
+    <w:p>
+      <w:r>
+        <w:rPr>
+          <w:noProof/>
+        </w:rPr>
+        <w:lastRenderedPageBreak/>
+        <w:drawing>
+          <wp:inline distT="0" distB="0" distL="0" distR="0" wp14:anchorId="54CDB72E" wp14:editId="1E95B842">
+            <wp:extent cx="3076153" cy="1722120"/>
+            <wp:effectExtent l="0" t="0" r="0" b="0"/>
+            <wp:docPr id="6" name="Picture 6"/>
+            <wp:cNvGraphicFramePr>
+              <a:graphicFrameLocks xmlns:a="http://schemas.openxmlformats.org/drawingml/2006/main" noChangeAspect="1"/>
+            </wp:cNvGraphicFramePr>
+            <a:graphic xmlns:a="http://schemas.openxmlformats.org/drawingml/2006/main">
+              <a:graphicData uri="http://schemas.openxmlformats.org/drawingml/2006/picture">
+                <pic:pic xmlns:pic="http://schemas.openxmlformats.org/drawingml/2006/picture">
+                  <pic:nvPicPr>
+                    <pic:cNvPr id="1" name=""/>
+                    <pic:cNvPicPr/>
+                  </pic:nvPicPr>
+                  <pic:blipFill>
+                    <a:blip r:embed="rId17"/>
+                    <a:stretch>
+                      <a:fillRect/>
+                    </a:stretch>
+                  </pic:blipFill>
+                  <pic:spPr>
+                    <a:xfrm>
+                      <a:off x="0" y="0"/>
+                      <a:ext cx="3085387" cy="1727289"/>
+                    </a:xfrm>
+                    <a:prstGeom prst="rect">
+                      <a:avLst/>
+                    </a:prstGeom>
+                  </pic:spPr>
+                </pic:pic>
+              </a:graphicData>
+            </a:graphic>
+          </wp:inline>
+        </w:drawing>
+      </w:r>
+      <w:r>
+        <w:rPr>
+          <w:noProof/>
+        </w:rPr>
+        <w:t xml:space="preserve"> </w:t>
+      </w:r>
+      <w:r>
+        <w:rPr>
+          <w:noProof/>
+        </w:rPr>
+        <w:drawing>
+          <wp:inline distT="0" distB="0" distL="0" distR="0" wp14:anchorId="52F9E2C0" wp14:editId="55CBAFF0">
+            <wp:extent cx="2674620" cy="1530192"/>
+            <wp:effectExtent l="0" t="0" r="0" b="0"/>
+            <wp:docPr id="7" name="Picture 7"/>
+            <wp:cNvGraphicFramePr>
+              <a:graphicFrameLocks xmlns:a="http://schemas.openxmlformats.org/drawingml/2006/main" noChangeAspect="1"/>
+            </wp:cNvGraphicFramePr>
+            <a:graphic xmlns:a="http://schemas.openxmlformats.org/drawingml/2006/main">
+              <a:graphicData uri="http://schemas.openxmlformats.org/drawingml/2006/picture">
+                <pic:pic xmlns:pic="http://schemas.openxmlformats.org/drawingml/2006/picture">
+                  <pic:nvPicPr>
+                    <pic:cNvPr id="1" name=""/>
+                    <pic:cNvPicPr/>
+                  </pic:nvPicPr>
+                  <pic:blipFill>
+                    <a:blip r:embed="rId18"/>
+                    <a:stretch>
+                      <a:fillRect/>
+                    </a:stretch>
+                  </pic:blipFill>
+                  <pic:spPr>
+                    <a:xfrm>
+                      <a:off x="0" y="0"/>
                       <a:ext cx="2686903" cy="1537219"/>
                     </a:xfrm>
                     <a:prstGeom prst="rect">
@@ -2258,8 +2257,30 @@
       <w:r>
         <w:t>Sound Manager</w:t>
       </w:r>
-      <w:bookmarkStart w:id="0" w:name="_GoBack"/>
-      <w:bookmarkEnd w:id="0"/>
+    </w:p>
+    <w:p>
+      <w:pPr>
+        <w:ind w:left="1080"/>
+      </w:pPr>
+      <w:proofErr w:type="spellStart"/>
+      <w:r>
+        <w:t>SoundManager</w:t>
+      </w:r>
+      <w:r>
+        <w:t>.cs</w:t>
+      </w:r>
+      <w:proofErr w:type="spellEnd"/>
+      <w:r>
+        <w:t xml:space="preserve"> and </w:t>
+      </w:r>
+      <w:proofErr w:type="spellStart"/>
+      <w:r>
+        <w:t>Sounds.cs</w:t>
+      </w:r>
+      <w:proofErr w:type="spellEnd"/>
+      <w:r>
+        <w:t xml:space="preserve"> scripts are old scripts that I developed and worked with on many small projects in professional side, they are easy to attach and to implement</w:t>
+      </w:r>
     </w:p>
     <w:p>
       <w:pPr>
@@ -2284,6 +2305,9 @@
       <w:r>
         <w:t>Colorful playground</w:t>
       </w:r>
+      <w:r>
+        <w:t xml:space="preserve"> (no time)</w:t>
+      </w:r>
     </w:p>
     <w:p>
       <w:pPr>
@@ -2311,6 +2335,9 @@
       <w:r>
         <w:t>ith assets</w:t>
       </w:r>
+      <w:r>
+        <w:t xml:space="preserve"> (no time)</w:t>
+      </w:r>
     </w:p>
     <w:p>
       <w:pPr>
@@ -2322,6 +2349,23 @@
       </w:pPr>
       <w:r>
         <w:t>Touch controls and mobile</w:t>
+      </w:r>
+      <w:r>
+        <w:t xml:space="preserve"> </w:t>
+      </w:r>
+      <w:r>
+        <w:t xml:space="preserve">(using control freaks </w:t>
+      </w:r>
+      <w:proofErr w:type="gramStart"/>
+      <w:r>
+        <w:t>2)</w:t>
+      </w:r>
+      <w:r>
+        <w:t>(</w:t>
+      </w:r>
+      <w:proofErr w:type="gramEnd"/>
+      <w:r>
+        <w:t>no time)</w:t>
       </w:r>
     </w:p>
     <w:p>
@@ -2476,12 +2520,12 @@
     </w:p>
     <w:p>
       <w:r>
+        <w:lastRenderedPageBreak/>
         <w:t>Main concept: Player scan the target image which is the same as the puzzle image/or different a normal QR code, there is a 3D puzzle jigsaw pieces thrown around the target, the player assembles on AR target, once it is finished, the 3D model shows up with animation and sound etc.</w:t>
       </w:r>
     </w:p>
     <w:p>
       <w:r>
-        <w:lastRenderedPageBreak/>
         <w:t xml:space="preserve">2 </w:t>
       </w:r>
       <w:proofErr w:type="gramStart"/>
@@ -2521,6 +2565,172 @@
       <w:proofErr w:type="gramEnd"/>
       <w:r>
         <w:t>in this case the AR mode work if the paper jigsaw image is assembled)</w:t>
+      </w:r>
+    </w:p>
+    <w:p>
+      <w:r>
+        <w:rPr>
+          <w:noProof/>
+        </w:rPr>
+        <w:drawing>
+          <wp:inline distT="0" distB="0" distL="0" distR="0">
+            <wp:extent cx="4937760" cy="4274125"/>
+            <wp:effectExtent l="0" t="0" r="0" b="0"/>
+            <wp:docPr id="8" name="Picture 8" descr="Amazon.com: Ravensburger Paris, 1000-Pieces Augmented Reality Puzzle : Toys  &amp;amp; Games"/>
+            <wp:cNvGraphicFramePr>
+              <a:graphicFrameLocks xmlns:a="http://schemas.openxmlformats.org/drawingml/2006/main" noChangeAspect="1"/>
+            </wp:cNvGraphicFramePr>
+            <a:graphic xmlns:a="http://schemas.openxmlformats.org/drawingml/2006/main">
+              <a:graphicData uri="http://schemas.openxmlformats.org/drawingml/2006/picture">
+                <pic:pic xmlns:pic="http://schemas.openxmlformats.org/drawingml/2006/picture">
+                  <pic:nvPicPr>
+                    <pic:cNvPr id="0" name="Picture 1" descr="Amazon.com: Ravensburger Paris, 1000-Pieces Augmented Reality Puzzle : Toys  &amp;amp; Games"/>
+                    <pic:cNvPicPr>
+                      <a:picLocks noChangeAspect="1" noChangeArrowheads="1"/>
+                    </pic:cNvPicPr>
+                  </pic:nvPicPr>
+                  <pic:blipFill>
+                    <a:blip r:embed="rId19" cstate="print">
+                      <a:extLst>
+                        <a:ext uri="{28A0092B-C50C-407E-A947-70E740481C1C}">
+                          <a14:useLocalDpi xmlns:a14="http://schemas.microsoft.com/office/drawing/2010/main" val="0"/>
+                        </a:ext>
+                      </a:extLst>
+                    </a:blip>
+                    <a:srcRect/>
+                    <a:stretch>
+                      <a:fillRect/>
+                    </a:stretch>
+                  </pic:blipFill>
+                  <pic:spPr bwMode="auto">
+                    <a:xfrm>
+                      <a:off x="0" y="0"/>
+                      <a:ext cx="4950523" cy="4285172"/>
+                    </a:xfrm>
+                    <a:prstGeom prst="rect">
+                      <a:avLst/>
+                    </a:prstGeom>
+                    <a:noFill/>
+                    <a:ln>
+                      <a:noFill/>
+                    </a:ln>
+                  </pic:spPr>
+                </pic:pic>
+              </a:graphicData>
+            </a:graphic>
+          </wp:inline>
+        </w:drawing>
+      </w:r>
+    </w:p>
+    <w:p>
+      <w:r>
+        <w:rPr>
+          <w:noProof/>
+        </w:rPr>
+        <w:drawing>
+          <wp:inline distT="0" distB="0" distL="0" distR="0">
+            <wp:extent cx="2328672" cy="1455420"/>
+            <wp:effectExtent l="0" t="0" r="0" b="0"/>
+            <wp:docPr id="9" name="Picture 9" descr="Amazon.com: YOUR AR PUZZLE: Appstore for Android"/>
+            <wp:cNvGraphicFramePr>
+              <a:graphicFrameLocks xmlns:a="http://schemas.openxmlformats.org/drawingml/2006/main" noChangeAspect="1"/>
+            </wp:cNvGraphicFramePr>
+            <a:graphic xmlns:a="http://schemas.openxmlformats.org/drawingml/2006/main">
+              <a:graphicData uri="http://schemas.openxmlformats.org/drawingml/2006/picture">
+                <pic:pic xmlns:pic="http://schemas.openxmlformats.org/drawingml/2006/picture">
+                  <pic:nvPicPr>
+                    <pic:cNvPr id="0" name="Picture 3" descr="Amazon.com: YOUR AR PUZZLE: Appstore for Android"/>
+                    <pic:cNvPicPr>
+                      <a:picLocks noChangeAspect="1" noChangeArrowheads="1"/>
+                    </pic:cNvPicPr>
+                  </pic:nvPicPr>
+                  <pic:blipFill>
+                    <a:blip r:embed="rId20" cstate="print">
+                      <a:extLst>
+                        <a:ext uri="{28A0092B-C50C-407E-A947-70E740481C1C}">
+                          <a14:useLocalDpi xmlns:a14="http://schemas.microsoft.com/office/drawing/2010/main" val="0"/>
+                        </a:ext>
+                      </a:extLst>
+                    </a:blip>
+                    <a:srcRect/>
+                    <a:stretch>
+                      <a:fillRect/>
+                    </a:stretch>
+                  </pic:blipFill>
+                  <pic:spPr bwMode="auto">
+                    <a:xfrm>
+                      <a:off x="0" y="0"/>
+                      <a:ext cx="2330630" cy="1456644"/>
+                    </a:xfrm>
+                    <a:prstGeom prst="rect">
+                      <a:avLst/>
+                    </a:prstGeom>
+                    <a:noFill/>
+                    <a:ln>
+                      <a:noFill/>
+                    </a:ln>
+                  </pic:spPr>
+                </pic:pic>
+              </a:graphicData>
+            </a:graphic>
+          </wp:inline>
+        </w:drawing>
+      </w:r>
+      <w:r>
+        <w:t xml:space="preserve"> </w:t>
+      </w:r>
+      <w:r>
+        <w:rPr>
+          <w:noProof/>
+        </w:rPr>
+        <w:drawing>
+          <wp:inline distT="0" distB="0" distL="0" distR="0">
+            <wp:extent cx="2560320" cy="1440180"/>
+            <wp:effectExtent l="0" t="0" r="0" b="7620"/>
+            <wp:docPr id="10" name="Picture 10" descr="Augmented Reality - 4DRAW"/>
+            <wp:cNvGraphicFramePr>
+              <a:graphicFrameLocks xmlns:a="http://schemas.openxmlformats.org/drawingml/2006/main" noChangeAspect="1"/>
+            </wp:cNvGraphicFramePr>
+            <a:graphic xmlns:a="http://schemas.openxmlformats.org/drawingml/2006/main">
+              <a:graphicData uri="http://schemas.openxmlformats.org/drawingml/2006/picture">
+                <pic:pic xmlns:pic="http://schemas.openxmlformats.org/drawingml/2006/picture">
+                  <pic:nvPicPr>
+                    <pic:cNvPr id="0" name="Picture 5" descr="Augmented Reality - 4DRAW"/>
+                    <pic:cNvPicPr>
+                      <a:picLocks noChangeAspect="1" noChangeArrowheads="1"/>
+                    </pic:cNvPicPr>
+                  </pic:nvPicPr>
+                  <pic:blipFill>
+                    <a:blip r:embed="rId21" cstate="print">
+                      <a:extLst>
+                        <a:ext uri="{28A0092B-C50C-407E-A947-70E740481C1C}">
+                          <a14:useLocalDpi xmlns:a14="http://schemas.microsoft.com/office/drawing/2010/main" val="0"/>
+                        </a:ext>
+                      </a:extLst>
+                    </a:blip>
+                    <a:srcRect/>
+                    <a:stretch>
+                      <a:fillRect/>
+                    </a:stretch>
+                  </pic:blipFill>
+                  <pic:spPr bwMode="auto">
+                    <a:xfrm>
+                      <a:off x="0" y="0"/>
+                      <a:ext cx="2567566" cy="1444256"/>
+                    </a:xfrm>
+                    <a:prstGeom prst="rect">
+                      <a:avLst/>
+                    </a:prstGeom>
+                    <a:noFill/>
+                    <a:ln>
+                      <a:noFill/>
+                    </a:ln>
+                  </pic:spPr>
+                </pic:pic>
+              </a:graphicData>
+            </a:graphic>
+          </wp:inline>
+        </w:drawing>
       </w:r>
     </w:p>
     <w:p/>
@@ -2541,6 +2751,7 @@
           <w:b/>
           <w:bCs/>
         </w:rPr>
+        <w:lastRenderedPageBreak/>
         <w:t>AR Escape Room:</w:t>
       </w:r>
     </w:p>
@@ -2560,18 +2771,186 @@
       <w:r>
         <w:t>)</w:t>
       </w:r>
-    </w:p>
-    <w:p>
+      <w:r>
+        <w:br/>
+      </w:r>
       <w:r>
         <w:t>This game can also get player in VR</w:t>
       </w:r>
-    </w:p>
-    <w:p>
+      <w:r>
+        <w:br/>
+      </w:r>
       <w:r>
         <w:t>This game can also get player in classical 3D version or 2D version on devices etc.</w:t>
       </w:r>
     </w:p>
-    <w:p/>
+    <w:p>
+      <w:r>
+        <w:rPr>
+          <w:noProof/>
+        </w:rPr>
+        <w:drawing>
+          <wp:inline distT="0" distB="0" distL="0" distR="0">
+            <wp:extent cx="3108960" cy="1741017"/>
+            <wp:effectExtent l="0" t="0" r="0" b="0"/>
+            <wp:docPr id="11" name="Picture 11" descr="Ikea&amp;#39;s Shoppable AR Escape Room | Stylus"/>
+            <wp:cNvGraphicFramePr>
+              <a:graphicFrameLocks xmlns:a="http://schemas.openxmlformats.org/drawingml/2006/main" noChangeAspect="1"/>
+            </wp:cNvGraphicFramePr>
+            <a:graphic xmlns:a="http://schemas.openxmlformats.org/drawingml/2006/main">
+              <a:graphicData uri="http://schemas.openxmlformats.org/drawingml/2006/picture">
+                <pic:pic xmlns:pic="http://schemas.openxmlformats.org/drawingml/2006/picture">
+                  <pic:nvPicPr>
+                    <pic:cNvPr id="0" name="Picture 7" descr="Ikea&amp;#39;s Shoppable AR Escape Room | Stylus"/>
+                    <pic:cNvPicPr>
+                      <a:picLocks noChangeAspect="1" noChangeArrowheads="1"/>
+                    </pic:cNvPicPr>
+                  </pic:nvPicPr>
+                  <pic:blipFill>
+                    <a:blip r:embed="rId22" cstate="print">
+                      <a:extLst>
+                        <a:ext uri="{28A0092B-C50C-407E-A947-70E740481C1C}">
+                          <a14:useLocalDpi xmlns:a14="http://schemas.microsoft.com/office/drawing/2010/main" val="0"/>
+                        </a:ext>
+                      </a:extLst>
+                    </a:blip>
+                    <a:srcRect/>
+                    <a:stretch>
+                      <a:fillRect/>
+                    </a:stretch>
+                  </pic:blipFill>
+                  <pic:spPr bwMode="auto">
+                    <a:xfrm>
+                      <a:off x="0" y="0"/>
+                      <a:ext cx="3113520" cy="1743571"/>
+                    </a:xfrm>
+                    <a:prstGeom prst="rect">
+                      <a:avLst/>
+                    </a:prstGeom>
+                    <a:noFill/>
+                    <a:ln>
+                      <a:noFill/>
+                    </a:ln>
+                  </pic:spPr>
+                </pic:pic>
+              </a:graphicData>
+            </a:graphic>
+          </wp:inline>
+        </w:drawing>
+      </w:r>
+      <w:r>
+        <w:t xml:space="preserve"> </w:t>
+      </w:r>
+      <w:r>
+        <w:rPr>
+          <w:noProof/>
+        </w:rPr>
+        <w:drawing>
+          <wp:inline distT="0" distB="0" distL="0" distR="0">
+            <wp:extent cx="1354922" cy="1737360"/>
+            <wp:effectExtent l="0" t="0" r="0" b="0"/>
+            <wp:docPr id="12" name="Picture 12" descr="IKEA Escape the Clutter Snapchat game | Apartment Therapy"/>
+            <wp:cNvGraphicFramePr>
+              <a:graphicFrameLocks xmlns:a="http://schemas.openxmlformats.org/drawingml/2006/main" noChangeAspect="1"/>
+            </wp:cNvGraphicFramePr>
+            <a:graphic xmlns:a="http://schemas.openxmlformats.org/drawingml/2006/main">
+              <a:graphicData uri="http://schemas.openxmlformats.org/drawingml/2006/picture">
+                <pic:pic xmlns:pic="http://schemas.openxmlformats.org/drawingml/2006/picture">
+                  <pic:nvPicPr>
+                    <pic:cNvPr id="0" name="Picture 9" descr="IKEA Escape the Clutter Snapchat game | Apartment Therapy"/>
+                    <pic:cNvPicPr>
+                      <a:picLocks noChangeAspect="1" noChangeArrowheads="1"/>
+                    </pic:cNvPicPr>
+                  </pic:nvPicPr>
+                  <pic:blipFill>
+                    <a:blip r:embed="rId23">
+                      <a:extLst>
+                        <a:ext uri="{28A0092B-C50C-407E-A947-70E740481C1C}">
+                          <a14:useLocalDpi xmlns:a14="http://schemas.microsoft.com/office/drawing/2010/main" val="0"/>
+                        </a:ext>
+                      </a:extLst>
+                    </a:blip>
+                    <a:srcRect/>
+                    <a:stretch>
+                      <a:fillRect/>
+                    </a:stretch>
+                  </pic:blipFill>
+                  <pic:spPr bwMode="auto">
+                    <a:xfrm>
+                      <a:off x="0" y="0"/>
+                      <a:ext cx="1364594" cy="1749762"/>
+                    </a:xfrm>
+                    <a:prstGeom prst="rect">
+                      <a:avLst/>
+                    </a:prstGeom>
+                    <a:noFill/>
+                    <a:ln>
+                      <a:noFill/>
+                    </a:ln>
+                  </pic:spPr>
+                </pic:pic>
+              </a:graphicData>
+            </a:graphic>
+          </wp:inline>
+        </w:drawing>
+      </w:r>
+      <w:r>
+        <w:t xml:space="preserve"> </w:t>
+      </w:r>
+      <w:r>
+        <w:rPr>
+          <w:noProof/>
+        </w:rPr>
+        <w:drawing>
+          <wp:inline distT="0" distB="0" distL="0" distR="0">
+            <wp:extent cx="4493895" cy="2527816"/>
+            <wp:effectExtent l="0" t="0" r="1905" b="6350"/>
+            <wp:docPr id="13" name="Picture 13" descr="Test Your Puzzle-Solving Skills In This AR Escape Room - VRScout"/>
+            <wp:cNvGraphicFramePr>
+              <a:graphicFrameLocks xmlns:a="http://schemas.openxmlformats.org/drawingml/2006/main" noChangeAspect="1"/>
+            </wp:cNvGraphicFramePr>
+            <a:graphic xmlns:a="http://schemas.openxmlformats.org/drawingml/2006/main">
+              <a:graphicData uri="http://schemas.openxmlformats.org/drawingml/2006/picture">
+                <pic:pic xmlns:pic="http://schemas.openxmlformats.org/drawingml/2006/picture">
+                  <pic:nvPicPr>
+                    <pic:cNvPr id="0" name="Picture 11" descr="Test Your Puzzle-Solving Skills In This AR Escape Room - VRScout"/>
+                    <pic:cNvPicPr>
+                      <a:picLocks noChangeAspect="1" noChangeArrowheads="1"/>
+                    </pic:cNvPicPr>
+                  </pic:nvPicPr>
+                  <pic:blipFill>
+                    <a:blip r:embed="rId24" cstate="print">
+                      <a:extLst>
+                        <a:ext uri="{28A0092B-C50C-407E-A947-70E740481C1C}">
+                          <a14:useLocalDpi xmlns:a14="http://schemas.microsoft.com/office/drawing/2010/main" val="0"/>
+                        </a:ext>
+                      </a:extLst>
+                    </a:blip>
+                    <a:srcRect/>
+                    <a:stretch>
+                      <a:fillRect/>
+                    </a:stretch>
+                  </pic:blipFill>
+                  <pic:spPr bwMode="auto">
+                    <a:xfrm>
+                      <a:off x="0" y="0"/>
+                      <a:ext cx="4498602" cy="2530464"/>
+                    </a:xfrm>
+                    <a:prstGeom prst="rect">
+                      <a:avLst/>
+                    </a:prstGeom>
+                    <a:noFill/>
+                    <a:ln>
+                      <a:noFill/>
+                    </a:ln>
+                  </pic:spPr>
+                </pic:pic>
+              </a:graphicData>
+            </a:graphic>
+          </wp:inline>
+        </w:drawing>
+      </w:r>
+    </w:p>
     <w:p>
       <w:pPr>
         <w:pStyle w:val="ListParagraph"/>
@@ -2615,8 +2994,9 @@
       <w:r>
         <w:t>This app can get them send it as a link gifts, it targets classical devices and also it is very special to showcase on an AR tracker gifted to self or to someone or groups.</w:t>
       </w:r>
-    </w:p>
-    <w:p>
+      <w:r>
+        <w:br/>
+      </w:r>
       <w:r>
         <w:t xml:space="preserve">This app can also get a VR version, a </w:t>
       </w:r>
@@ -2629,7 +3009,224 @@
         <w:t xml:space="preserve"> version etc.</w:t>
       </w:r>
     </w:p>
-    <w:p/>
+    <w:p>
+      <w:r>
+        <w:rPr>
+          <w:noProof/>
+        </w:rPr>
+        <w:lastRenderedPageBreak/>
+        <w:drawing>
+          <wp:inline distT="0" distB="0" distL="0" distR="0">
+            <wp:extent cx="2880360" cy="2577518"/>
+            <wp:effectExtent l="0" t="0" r="0" b="0"/>
+            <wp:docPr id="14" name="Picture 14" descr="Virtual memory palaces: immersion aids recall | SpringerLink"/>
+            <wp:cNvGraphicFramePr>
+              <a:graphicFrameLocks xmlns:a="http://schemas.openxmlformats.org/drawingml/2006/main" noChangeAspect="1"/>
+            </wp:cNvGraphicFramePr>
+            <a:graphic xmlns:a="http://schemas.openxmlformats.org/drawingml/2006/main">
+              <a:graphicData uri="http://schemas.openxmlformats.org/drawingml/2006/picture">
+                <pic:pic xmlns:pic="http://schemas.openxmlformats.org/drawingml/2006/picture">
+                  <pic:nvPicPr>
+                    <pic:cNvPr id="0" name="Picture 13" descr="Virtual memory palaces: immersion aids recall | SpringerLink"/>
+                    <pic:cNvPicPr>
+                      <a:picLocks noChangeAspect="1" noChangeArrowheads="1"/>
+                    </pic:cNvPicPr>
+                  </pic:nvPicPr>
+                  <pic:blipFill>
+                    <a:blip r:embed="rId25">
+                      <a:extLst>
+                        <a:ext uri="{28A0092B-C50C-407E-A947-70E740481C1C}">
+                          <a14:useLocalDpi xmlns:a14="http://schemas.microsoft.com/office/drawing/2010/main" val="0"/>
+                        </a:ext>
+                      </a:extLst>
+                    </a:blip>
+                    <a:srcRect/>
+                    <a:stretch>
+                      <a:fillRect/>
+                    </a:stretch>
+                  </pic:blipFill>
+                  <pic:spPr bwMode="auto">
+                    <a:xfrm>
+                      <a:off x="0" y="0"/>
+                      <a:ext cx="2891926" cy="2587868"/>
+                    </a:xfrm>
+                    <a:prstGeom prst="rect">
+                      <a:avLst/>
+                    </a:prstGeom>
+                    <a:noFill/>
+                    <a:ln>
+                      <a:noFill/>
+                    </a:ln>
+                  </pic:spPr>
+                </pic:pic>
+              </a:graphicData>
+            </a:graphic>
+          </wp:inline>
+        </w:drawing>
+      </w:r>
+      <w:r>
+        <w:t xml:space="preserve"> </w:t>
+      </w:r>
+      <w:r>
+        <w:rPr>
+          <w:noProof/>
+        </w:rPr>
+        <w:drawing>
+          <wp:inline distT="0" distB="0" distL="0" distR="0">
+            <wp:extent cx="3002280" cy="2045303"/>
+            <wp:effectExtent l="0" t="0" r="7620" b="0"/>
+            <wp:docPr id="16" name="Picture 16" descr="Customization &amp;amp; implementation of a memory room – msensory"/>
+            <wp:cNvGraphicFramePr>
+              <a:graphicFrameLocks xmlns:a="http://schemas.openxmlformats.org/drawingml/2006/main" noChangeAspect="1"/>
+            </wp:cNvGraphicFramePr>
+            <a:graphic xmlns:a="http://schemas.openxmlformats.org/drawingml/2006/main">
+              <a:graphicData uri="http://schemas.openxmlformats.org/drawingml/2006/picture">
+                <pic:pic xmlns:pic="http://schemas.openxmlformats.org/drawingml/2006/picture">
+                  <pic:nvPicPr>
+                    <pic:cNvPr id="0" name="Picture 17" descr="Customization &amp;amp; implementation of a memory room – msensory"/>
+                    <pic:cNvPicPr>
+                      <a:picLocks noChangeAspect="1" noChangeArrowheads="1"/>
+                    </pic:cNvPicPr>
+                  </pic:nvPicPr>
+                  <pic:blipFill>
+                    <a:blip r:embed="rId26">
+                      <a:extLst>
+                        <a:ext uri="{28A0092B-C50C-407E-A947-70E740481C1C}">
+                          <a14:useLocalDpi xmlns:a14="http://schemas.microsoft.com/office/drawing/2010/main" val="0"/>
+                        </a:ext>
+                      </a:extLst>
+                    </a:blip>
+                    <a:srcRect/>
+                    <a:stretch>
+                      <a:fillRect/>
+                    </a:stretch>
+                  </pic:blipFill>
+                  <pic:spPr bwMode="auto">
+                    <a:xfrm>
+                      <a:off x="0" y="0"/>
+                      <a:ext cx="3025293" cy="2060981"/>
+                    </a:xfrm>
+                    <a:prstGeom prst="rect">
+                      <a:avLst/>
+                    </a:prstGeom>
+                    <a:noFill/>
+                    <a:ln>
+                      <a:noFill/>
+                    </a:ln>
+                  </pic:spPr>
+                </pic:pic>
+              </a:graphicData>
+            </a:graphic>
+          </wp:inline>
+        </w:drawing>
+      </w:r>
+      <w:r>
+        <w:rPr>
+          <w:noProof/>
+        </w:rPr>
+        <w:drawing>
+          <wp:inline distT="0" distB="0" distL="0" distR="0">
+            <wp:extent cx="3930754" cy="2040890"/>
+            <wp:effectExtent l="0" t="0" r="0" b="0"/>
+            <wp:docPr id="15" name="Picture 15" descr="Story - Hrant Dink Foundation"/>
+            <wp:cNvGraphicFramePr>
+              <a:graphicFrameLocks xmlns:a="http://schemas.openxmlformats.org/drawingml/2006/main" noChangeAspect="1"/>
+            </wp:cNvGraphicFramePr>
+            <a:graphic xmlns:a="http://schemas.openxmlformats.org/drawingml/2006/main">
+              <a:graphicData uri="http://schemas.openxmlformats.org/drawingml/2006/picture">
+                <pic:pic xmlns:pic="http://schemas.openxmlformats.org/drawingml/2006/picture">
+                  <pic:nvPicPr>
+                    <pic:cNvPr id="0" name="Picture 15" descr="Story - Hrant Dink Foundation"/>
+                    <pic:cNvPicPr>
+                      <a:picLocks noChangeAspect="1" noChangeArrowheads="1"/>
+                    </pic:cNvPicPr>
+                  </pic:nvPicPr>
+                  <pic:blipFill>
+                    <a:blip r:embed="rId27">
+                      <a:extLst>
+                        <a:ext uri="{28A0092B-C50C-407E-A947-70E740481C1C}">
+                          <a14:useLocalDpi xmlns:a14="http://schemas.microsoft.com/office/drawing/2010/main" val="0"/>
+                        </a:ext>
+                      </a:extLst>
+                    </a:blip>
+                    <a:srcRect/>
+                    <a:stretch>
+                      <a:fillRect/>
+                    </a:stretch>
+                  </pic:blipFill>
+                  <pic:spPr bwMode="auto">
+                    <a:xfrm>
+                      <a:off x="0" y="0"/>
+                      <a:ext cx="3954770" cy="2053359"/>
+                    </a:xfrm>
+                    <a:prstGeom prst="rect">
+                      <a:avLst/>
+                    </a:prstGeom>
+                    <a:noFill/>
+                    <a:ln>
+                      <a:noFill/>
+                    </a:ln>
+                  </pic:spPr>
+                </pic:pic>
+              </a:graphicData>
+            </a:graphic>
+          </wp:inline>
+        </w:drawing>
+      </w:r>
+      <w:r>
+        <w:rPr>
+          <w:noProof/>
+        </w:rPr>
+        <w:drawing>
+          <wp:inline distT="0" distB="0" distL="0" distR="0" wp14:anchorId="27B7C8E0" wp14:editId="50A204AD">
+            <wp:extent cx="1501111" cy="2051646"/>
+            <wp:effectExtent l="0" t="0" r="4445" b="6350"/>
+            <wp:docPr id="17" name="Picture 17" descr="Memory room - Michael Jackson photo (27998268) - fanpop"/>
+            <wp:cNvGraphicFramePr>
+              <a:graphicFrameLocks xmlns:a="http://schemas.openxmlformats.org/drawingml/2006/main" noChangeAspect="1"/>
+            </wp:cNvGraphicFramePr>
+            <a:graphic xmlns:a="http://schemas.openxmlformats.org/drawingml/2006/main">
+              <a:graphicData uri="http://schemas.openxmlformats.org/drawingml/2006/picture">
+                <pic:pic xmlns:pic="http://schemas.openxmlformats.org/drawingml/2006/picture">
+                  <pic:nvPicPr>
+                    <pic:cNvPr id="0" name="Picture 19" descr="Memory room - Michael Jackson photo (27998268) - fanpop"/>
+                    <pic:cNvPicPr>
+                      <a:picLocks noChangeAspect="1" noChangeArrowheads="1"/>
+                    </pic:cNvPicPr>
+                  </pic:nvPicPr>
+                  <pic:blipFill>
+                    <a:blip r:embed="rId28" cstate="print">
+                      <a:extLst>
+                        <a:ext uri="{28A0092B-C50C-407E-A947-70E740481C1C}">
+                          <a14:useLocalDpi xmlns:a14="http://schemas.microsoft.com/office/drawing/2010/main" val="0"/>
+                        </a:ext>
+                      </a:extLst>
+                    </a:blip>
+                    <a:srcRect/>
+                    <a:stretch>
+                      <a:fillRect/>
+                    </a:stretch>
+                  </pic:blipFill>
+                  <pic:spPr bwMode="auto">
+                    <a:xfrm>
+                      <a:off x="0" y="0"/>
+                      <a:ext cx="1518403" cy="2075280"/>
+                    </a:xfrm>
+                    <a:prstGeom prst="rect">
+                      <a:avLst/>
+                    </a:prstGeom>
+                    <a:noFill/>
+                    <a:ln>
+                      <a:noFill/>
+                    </a:ln>
+                  </pic:spPr>
+                </pic:pic>
+              </a:graphicData>
+            </a:graphic>
+          </wp:inline>
+        </w:drawing>
+      </w:r>
+    </w:p>
     <w:p/>
     <w:p>
       <w:pPr>
@@ -2678,6 +3275,12 @@
       <w:r>
         <w:t>WeTransfer:</w:t>
       </w:r>
+      <w:r>
+        <w:t xml:space="preserve"> link in the e-mail</w:t>
+      </w:r>
+      <w:r>
+        <w:t xml:space="preserve"> sent</w:t>
+      </w:r>
     </w:p>
     <w:p/>
     <w:p>
@@ -2707,7 +3310,6 @@
     </w:p>
     <w:p>
       <w:r>
-        <w:lastRenderedPageBreak/>
         <w:t xml:space="preserve">This is a list of links of the resources that have been used on the tutorial work </w:t>
       </w:r>
       <w:r>
@@ -2763,7 +3365,7 @@
       <w:r>
         <w:t xml:space="preserve">-Tutorial : </w:t>
       </w:r>
-      <w:hyperlink r:id="rId17" w:history="1">
+      <w:hyperlink r:id="rId29" w:history="1">
         <w:r>
           <w:rPr>
             <w:rStyle w:val="Hyperlink"/>
@@ -2779,6 +3381,17 @@
       <w:r>
         <w:t>-Music:</w:t>
       </w:r>
+      <w:r>
+        <w:t xml:space="preserve"> Free Music Tracks for games, free sounds that I have from PC and used </w:t>
+      </w:r>
+      <w:proofErr w:type="spellStart"/>
+      <w:r>
+        <w:t>befores</w:t>
+      </w:r>
+      <w:proofErr w:type="spellEnd"/>
+      <w:r>
+        <w:t xml:space="preserve"> etc.</w:t>
+      </w:r>
     </w:p>
     <w:p>
       <w:r>
@@ -2877,7 +3490,7 @@
       <w:r>
         <w:t xml:space="preserve"> </w:t>
       </w:r>
-      <w:hyperlink r:id="rId18" w:history="1">
+      <w:hyperlink r:id="rId30" w:history="1">
         <w:r>
           <w:rPr>
             <w:rStyle w:val="Hyperlink"/>
@@ -2902,7 +3515,7 @@
       <w:r>
         <w:t xml:space="preserve"> </w:t>
       </w:r>
-      <w:hyperlink r:id="rId19" w:history="1">
+      <w:hyperlink r:id="rId31" w:history="1">
         <w:r>
           <w:rPr>
             <w:rStyle w:val="Hyperlink"/>
@@ -2932,15 +3545,128 @@
     </w:p>
     <w:p/>
     <w:sectPr>
+      <w:footerReference w:type="default" r:id="rId32"/>
       <w:pgSz w:w="12240" w:h="15840"/>
       <w:pgMar w:top="1440" w:right="1440" w:bottom="1440" w:left="1440" w:header="720" w:footer="720" w:gutter="0"/>
-      <w:pgNumType w:start="0"/>
+      <w:pgNumType w:start="1"/>
       <w:cols w:space="720"/>
       <w:titlePg/>
       <w:docGrid w:linePitch="360"/>
     </w:sectPr>
   </w:body>
 </w:document>
+</file>
+
+<file path=word/endnotes.xml><?xml version="1.0" encoding="utf-8"?>
+<w:endnotes xmlns:wpc="http://schemas.microsoft.com/office/word/2010/wordprocessingCanvas" xmlns:cx="http://schemas.microsoft.com/office/drawing/2014/chartex" xmlns:mc="http://schemas.openxmlformats.org/markup-compatibility/2006" xmlns:o="urn:schemas-microsoft-com:office:office" xmlns:r="http://schemas.openxmlformats.org/officeDocument/2006/relationships" xmlns:m="http://schemas.openxmlformats.org/officeDocument/2006/math" xmlns:v="urn:schemas-microsoft-com:vml" xmlns:wp14="http://schemas.microsoft.com/office/word/2010/wordprocessingDrawing" xmlns:wp="http://schemas.openxmlformats.org/drawingml/2006/wordprocessingDrawing" xmlns:w10="urn:schemas-microsoft-com:office:word" xmlns:w="http://schemas.openxmlformats.org/wordprocessingml/2006/main" xmlns:w14="http://schemas.microsoft.com/office/word/2010/wordml" xmlns:w15="http://schemas.microsoft.com/office/word/2012/wordml" xmlns:w16se="http://schemas.microsoft.com/office/word/2015/wordml/symex" xmlns:wpg="http://schemas.microsoft.com/office/word/2010/wordprocessingGroup" xmlns:wpi="http://schemas.microsoft.com/office/word/2010/wordprocessingInk" xmlns:wne="http://schemas.microsoft.com/office/word/2006/wordml" xmlns:wps="http://schemas.microsoft.com/office/word/2010/wordprocessingShape" mc:Ignorable="w14 w15 w16se wp14">
+  <w:endnote w:type="separator" w:id="-1">
+    <w:p>
+      <w:pPr>
+        <w:spacing w:after="0" w:line="240" w:lineRule="auto"/>
+      </w:pPr>
+      <w:r>
+        <w:separator/>
+      </w:r>
+    </w:p>
+  </w:endnote>
+  <w:endnote w:type="continuationSeparator" w:id="0">
+    <w:p>
+      <w:pPr>
+        <w:spacing w:after="0" w:line="240" w:lineRule="auto"/>
+      </w:pPr>
+      <w:r>
+        <w:continuationSeparator/>
+      </w:r>
+    </w:p>
+  </w:endnote>
+</w:endnotes>
+</file>
+
+<file path=word/footer1.xml><?xml version="1.0" encoding="utf-8"?>
+<w:ftr xmlns:wpc="http://schemas.microsoft.com/office/word/2010/wordprocessingCanvas" xmlns:cx="http://schemas.microsoft.com/office/drawing/2014/chartex" xmlns:mc="http://schemas.openxmlformats.org/markup-compatibility/2006" xmlns:o="urn:schemas-microsoft-com:office:office" xmlns:r="http://schemas.openxmlformats.org/officeDocument/2006/relationships" xmlns:m="http://schemas.openxmlformats.org/officeDocument/2006/math" xmlns:v="urn:schemas-microsoft-com:vml" xmlns:wp14="http://schemas.microsoft.com/office/word/2010/wordprocessingDrawing" xmlns:wp="http://schemas.openxmlformats.org/drawingml/2006/wordprocessingDrawing" xmlns:w10="urn:schemas-microsoft-com:office:word" xmlns:w="http://schemas.openxmlformats.org/wordprocessingml/2006/main" xmlns:w14="http://schemas.microsoft.com/office/word/2010/wordml" xmlns:w15="http://schemas.microsoft.com/office/word/2012/wordml" xmlns:w16se="http://schemas.microsoft.com/office/word/2015/wordml/symex" xmlns:wpg="http://schemas.microsoft.com/office/word/2010/wordprocessingGroup" xmlns:wpi="http://schemas.microsoft.com/office/word/2010/wordprocessingInk" xmlns:wne="http://schemas.microsoft.com/office/word/2006/wordml" xmlns:wps="http://schemas.microsoft.com/office/word/2010/wordprocessingShape" mc:Ignorable="w14 w15 w16se wp14">
+  <w:p>
+    <w:pPr>
+      <w:pStyle w:val="Footer"/>
+      <w:jc w:val="right"/>
+      <w:rPr>
+        <w:color w:val="7F7F7F" w:themeColor="text1" w:themeTint="80"/>
+      </w:rPr>
+    </w:pPr>
+    <w:r>
+      <w:rPr>
+        <w:color w:val="7F7F7F" w:themeColor="text1" w:themeTint="80"/>
+      </w:rPr>
+      <w:t xml:space="preserve">Page </w:t>
+    </w:r>
+    <w:r>
+      <w:rPr>
+        <w:color w:val="7F7F7F" w:themeColor="text1" w:themeTint="80"/>
+      </w:rPr>
+      <w:fldChar w:fldCharType="begin"/>
+    </w:r>
+    <w:r>
+      <w:rPr>
+        <w:color w:val="7F7F7F" w:themeColor="text1" w:themeTint="80"/>
+      </w:rPr>
+      <w:instrText xml:space="preserve"> PAGE  \* Arabic  \* MERGEFORMAT </w:instrText>
+    </w:r>
+    <w:r>
+      <w:rPr>
+        <w:color w:val="7F7F7F" w:themeColor="text1" w:themeTint="80"/>
+      </w:rPr>
+      <w:fldChar w:fldCharType="separate"/>
+    </w:r>
+    <w:r>
+      <w:rPr>
+        <w:noProof/>
+        <w:color w:val="7F7F7F" w:themeColor="text1" w:themeTint="80"/>
+      </w:rPr>
+      <w:t>4</w:t>
+    </w:r>
+    <w:r>
+      <w:rPr>
+        <w:color w:val="7F7F7F" w:themeColor="text1" w:themeTint="80"/>
+      </w:rPr>
+      <w:fldChar w:fldCharType="end"/>
+    </w:r>
+    <w:r>
+      <w:rPr>
+        <w:color w:val="7F7F7F" w:themeColor="text1" w:themeTint="80"/>
+      </w:rPr>
+      <w:t xml:space="preserve"> of 11</w:t>
+    </w:r>
+  </w:p>
+  <w:p>
+    <w:pPr>
+      <w:pStyle w:val="Footer"/>
+    </w:pPr>
+  </w:p>
+</w:ftr>
+</file>
+
+<file path=word/footnotes.xml><?xml version="1.0" encoding="utf-8"?>
+<w:footnotes xmlns:wpc="http://schemas.microsoft.com/office/word/2010/wordprocessingCanvas" xmlns:cx="http://schemas.microsoft.com/office/drawing/2014/chartex" xmlns:mc="http://schemas.openxmlformats.org/markup-compatibility/2006" xmlns:o="urn:schemas-microsoft-com:office:office" xmlns:r="http://schemas.openxmlformats.org/officeDocument/2006/relationships" xmlns:m="http://schemas.openxmlformats.org/officeDocument/2006/math" xmlns:v="urn:schemas-microsoft-com:vml" xmlns:wp14="http://schemas.microsoft.com/office/word/2010/wordprocessingDrawing" xmlns:wp="http://schemas.openxmlformats.org/drawingml/2006/wordprocessingDrawing" xmlns:w10="urn:schemas-microsoft-com:office:word" xmlns:w="http://schemas.openxmlformats.org/wordprocessingml/2006/main" xmlns:w14="http://schemas.microsoft.com/office/word/2010/wordml" xmlns:w15="http://schemas.microsoft.com/office/word/2012/wordml" xmlns:w16se="http://schemas.microsoft.com/office/word/2015/wordml/symex" xmlns:wpg="http://schemas.microsoft.com/office/word/2010/wordprocessingGroup" xmlns:wpi="http://schemas.microsoft.com/office/word/2010/wordprocessingInk" xmlns:wne="http://schemas.microsoft.com/office/word/2006/wordml" xmlns:wps="http://schemas.microsoft.com/office/word/2010/wordprocessingShape" mc:Ignorable="w14 w15 w16se wp14">
+  <w:footnote w:type="separator" w:id="-1">
+    <w:p>
+      <w:pPr>
+        <w:spacing w:after="0" w:line="240" w:lineRule="auto"/>
+      </w:pPr>
+      <w:r>
+        <w:separator/>
+      </w:r>
+    </w:p>
+  </w:footnote>
+  <w:footnote w:type="continuationSeparator" w:id="0">
+    <w:p>
+      <w:pPr>
+        <w:spacing w:after="0" w:line="240" w:lineRule="auto"/>
+      </w:pPr>
+      <w:r>
+        <w:continuationSeparator/>
+      </w:r>
+    </w:p>
+  </w:footnote>
+</w:footnotes>
 </file>
 
 <file path=word/numbering.xml><?xml version="1.0" encoding="utf-8"?>
@@ -4764,6 +5490,50 @@
       <w:color w:val="2998E3" w:themeColor="hyperlink"/>
       <w:u w:val="single"/>
     </w:rPr>
+  </w:style>
+  <w:style w:type="paragraph" w:styleId="Header">
+    <w:name w:val="header"/>
+    <w:basedOn w:val="Normal"/>
+    <w:link w:val="HeaderChar"/>
+    <w:uiPriority w:val="99"/>
+    <w:unhideWhenUsed/>
+    <w:rsid w:val="0042117A"/>
+    <w:pPr>
+      <w:tabs>
+        <w:tab w:val="center" w:pos="4680"/>
+        <w:tab w:val="right" w:pos="9360"/>
+      </w:tabs>
+      <w:spacing w:after="0" w:line="240" w:lineRule="auto"/>
+    </w:pPr>
+  </w:style>
+  <w:style w:type="character" w:customStyle="1" w:styleId="HeaderChar">
+    <w:name w:val="Header Char"/>
+    <w:basedOn w:val="DefaultParagraphFont"/>
+    <w:link w:val="Header"/>
+    <w:uiPriority w:val="99"/>
+    <w:rsid w:val="0042117A"/>
+  </w:style>
+  <w:style w:type="paragraph" w:styleId="Footer">
+    <w:name w:val="footer"/>
+    <w:basedOn w:val="Normal"/>
+    <w:link w:val="FooterChar"/>
+    <w:uiPriority w:val="99"/>
+    <w:unhideWhenUsed/>
+    <w:rsid w:val="0042117A"/>
+    <w:pPr>
+      <w:tabs>
+        <w:tab w:val="center" w:pos="4680"/>
+        <w:tab w:val="right" w:pos="9360"/>
+      </w:tabs>
+      <w:spacing w:after="0" w:line="240" w:lineRule="auto"/>
+    </w:pPr>
+  </w:style>
+  <w:style w:type="character" w:customStyle="1" w:styleId="FooterChar">
+    <w:name w:val="Footer Char"/>
+    <w:basedOn w:val="DefaultParagraphFont"/>
+    <w:link w:val="Footer"/>
+    <w:uiPriority w:val="99"/>
+    <w:rsid w:val="0042117A"/>
   </w:style>
 </w:styles>
 </file>
@@ -5925,6 +6695,13 @@
         </dgm:presLayoutVars>
       </dgm:prSet>
       <dgm:spPr/>
+      <dgm:t>
+        <a:bodyPr/>
+        <a:lstStyle/>
+        <a:p>
+          <a:endParaRPr lang="en-US"/>
+        </a:p>
+      </dgm:t>
     </dgm:pt>
     <dgm:pt modelId="{139E2D80-EDBE-4F0B-BA72-5BD57B72D451}" type="pres">
       <dgm:prSet presAssocID="{0CF21F7C-DABA-4D78-B59F-27A52C193E81}" presName="root1" presStyleCnt="0"/>
@@ -5952,10 +6729,24 @@
     <dgm:pt modelId="{7ED652D8-7E52-4F22-AB43-2AA855662978}" type="pres">
       <dgm:prSet presAssocID="{5881D80D-E4C4-4907-A064-D8F916536196}" presName="conn2-1" presStyleLbl="parChTrans1D2" presStyleIdx="0" presStyleCnt="6"/>
       <dgm:spPr/>
+      <dgm:t>
+        <a:bodyPr/>
+        <a:lstStyle/>
+        <a:p>
+          <a:endParaRPr lang="en-US"/>
+        </a:p>
+      </dgm:t>
     </dgm:pt>
     <dgm:pt modelId="{D2CAE77A-F6FA-4688-B077-CE2D9BBF94D4}" type="pres">
       <dgm:prSet presAssocID="{5881D80D-E4C4-4907-A064-D8F916536196}" presName="connTx" presStyleLbl="parChTrans1D2" presStyleIdx="0" presStyleCnt="6"/>
       <dgm:spPr/>
+      <dgm:t>
+        <a:bodyPr/>
+        <a:lstStyle/>
+        <a:p>
+          <a:endParaRPr lang="en-US"/>
+        </a:p>
+      </dgm:t>
     </dgm:pt>
     <dgm:pt modelId="{6885A855-E7D2-43A8-858F-9E17E52390A1}" type="pres">
       <dgm:prSet presAssocID="{01172879-6A83-4E40-BB77-29C724D0E1E6}" presName="root2" presStyleCnt="0"/>
@@ -5983,10 +6774,24 @@
     <dgm:pt modelId="{EB80918F-55FA-4CE8-8840-60A9E3B8E5C7}" type="pres">
       <dgm:prSet presAssocID="{917A6C6C-3F99-4D62-A3BE-25D403ED250F}" presName="conn2-1" presStyleLbl="parChTrans1D2" presStyleIdx="1" presStyleCnt="6"/>
       <dgm:spPr/>
+      <dgm:t>
+        <a:bodyPr/>
+        <a:lstStyle/>
+        <a:p>
+          <a:endParaRPr lang="en-US"/>
+        </a:p>
+      </dgm:t>
     </dgm:pt>
     <dgm:pt modelId="{0D4C9675-0C3F-489B-B1F4-E220E2DB5F5D}" type="pres">
       <dgm:prSet presAssocID="{917A6C6C-3F99-4D62-A3BE-25D403ED250F}" presName="connTx" presStyleLbl="parChTrans1D2" presStyleIdx="1" presStyleCnt="6"/>
       <dgm:spPr/>
+      <dgm:t>
+        <a:bodyPr/>
+        <a:lstStyle/>
+        <a:p>
+          <a:endParaRPr lang="en-US"/>
+        </a:p>
+      </dgm:t>
     </dgm:pt>
     <dgm:pt modelId="{6C813009-DBC3-4EE0-BE7F-CC99E2956CBF}" type="pres">
       <dgm:prSet presAssocID="{F8F5274C-F066-4F6C-BFA4-2FAF58556D93}" presName="root2" presStyleCnt="0"/>
@@ -6014,10 +6819,24 @@
     <dgm:pt modelId="{EC8AF8EB-C236-4435-88CD-99A7C56BC5E4}" type="pres">
       <dgm:prSet presAssocID="{368F7662-2F50-433B-8484-18BE8103EDA6}" presName="conn2-1" presStyleLbl="parChTrans1D2" presStyleIdx="2" presStyleCnt="6"/>
       <dgm:spPr/>
+      <dgm:t>
+        <a:bodyPr/>
+        <a:lstStyle/>
+        <a:p>
+          <a:endParaRPr lang="en-US"/>
+        </a:p>
+      </dgm:t>
     </dgm:pt>
     <dgm:pt modelId="{61B9AE44-432A-4A8E-80D4-1F16E589F75E}" type="pres">
       <dgm:prSet presAssocID="{368F7662-2F50-433B-8484-18BE8103EDA6}" presName="connTx" presStyleLbl="parChTrans1D2" presStyleIdx="2" presStyleCnt="6"/>
       <dgm:spPr/>
+      <dgm:t>
+        <a:bodyPr/>
+        <a:lstStyle/>
+        <a:p>
+          <a:endParaRPr lang="en-US"/>
+        </a:p>
+      </dgm:t>
     </dgm:pt>
     <dgm:pt modelId="{9907AF32-D281-4ABD-8FF3-86C85B416B1A}" type="pres">
       <dgm:prSet presAssocID="{5B817CA8-561D-4AB1-8C31-55B42E71B53A}" presName="root2" presStyleCnt="0"/>
@@ -6045,10 +6864,24 @@
     <dgm:pt modelId="{52D66905-96C6-4865-807D-9385737CE4F8}" type="pres">
       <dgm:prSet presAssocID="{8D583A82-9A97-43EC-9071-BE963B9FB30B}" presName="conn2-1" presStyleLbl="parChTrans1D2" presStyleIdx="3" presStyleCnt="6"/>
       <dgm:spPr/>
+      <dgm:t>
+        <a:bodyPr/>
+        <a:lstStyle/>
+        <a:p>
+          <a:endParaRPr lang="en-US"/>
+        </a:p>
+      </dgm:t>
     </dgm:pt>
     <dgm:pt modelId="{3681013B-F082-4E44-A17A-F64A301C702C}" type="pres">
       <dgm:prSet presAssocID="{8D583A82-9A97-43EC-9071-BE963B9FB30B}" presName="connTx" presStyleLbl="parChTrans1D2" presStyleIdx="3" presStyleCnt="6"/>
       <dgm:spPr/>
+      <dgm:t>
+        <a:bodyPr/>
+        <a:lstStyle/>
+        <a:p>
+          <a:endParaRPr lang="en-US"/>
+        </a:p>
+      </dgm:t>
     </dgm:pt>
     <dgm:pt modelId="{D67A49DE-6CCC-4DEE-AC1A-CB8CFB5BC4B0}" type="pres">
       <dgm:prSet presAssocID="{70FC8D43-22C7-4744-A16C-44785968F2D6}" presName="root2" presStyleCnt="0"/>
@@ -6061,6 +6894,13 @@
         </dgm:presLayoutVars>
       </dgm:prSet>
       <dgm:spPr/>
+      <dgm:t>
+        <a:bodyPr/>
+        <a:lstStyle/>
+        <a:p>
+          <a:endParaRPr lang="en-US"/>
+        </a:p>
+      </dgm:t>
     </dgm:pt>
     <dgm:pt modelId="{A7DD6556-780B-4D70-BE44-60B5F6896B86}" type="pres">
       <dgm:prSet presAssocID="{70FC8D43-22C7-4744-A16C-44785968F2D6}" presName="level3hierChild" presStyleCnt="0"/>
@@ -6069,10 +6909,24 @@
     <dgm:pt modelId="{77BF1943-843F-48B3-AF6A-370F3C4674B6}" type="pres">
       <dgm:prSet presAssocID="{52E8AD80-5D5E-4374-B36E-E1DC9164BFE8}" presName="conn2-1" presStyleLbl="parChTrans1D2" presStyleIdx="4" presStyleCnt="6"/>
       <dgm:spPr/>
+      <dgm:t>
+        <a:bodyPr/>
+        <a:lstStyle/>
+        <a:p>
+          <a:endParaRPr lang="en-US"/>
+        </a:p>
+      </dgm:t>
     </dgm:pt>
     <dgm:pt modelId="{4AF8CBCC-1A7E-4348-B232-31FBAAF4FA42}" type="pres">
       <dgm:prSet presAssocID="{52E8AD80-5D5E-4374-B36E-E1DC9164BFE8}" presName="connTx" presStyleLbl="parChTrans1D2" presStyleIdx="4" presStyleCnt="6"/>
       <dgm:spPr/>
+      <dgm:t>
+        <a:bodyPr/>
+        <a:lstStyle/>
+        <a:p>
+          <a:endParaRPr lang="en-US"/>
+        </a:p>
+      </dgm:t>
     </dgm:pt>
     <dgm:pt modelId="{4D34896C-F28F-4F9D-909C-32E78126726B}" type="pres">
       <dgm:prSet presAssocID="{A82A3AE7-B4CD-41BF-8C91-90FCAD4E1867}" presName="root2" presStyleCnt="0"/>
@@ -6085,6 +6939,13 @@
         </dgm:presLayoutVars>
       </dgm:prSet>
       <dgm:spPr/>
+      <dgm:t>
+        <a:bodyPr/>
+        <a:lstStyle/>
+        <a:p>
+          <a:endParaRPr lang="en-US"/>
+        </a:p>
+      </dgm:t>
     </dgm:pt>
     <dgm:pt modelId="{B3EF071B-4813-4DAF-A9AF-75B6B3E9108D}" type="pres">
       <dgm:prSet presAssocID="{A82A3AE7-B4CD-41BF-8C91-90FCAD4E1867}" presName="level3hierChild" presStyleCnt="0"/>
@@ -6093,10 +6954,24 @@
     <dgm:pt modelId="{15DFC0B4-D879-4282-B535-9129BFC72129}" type="pres">
       <dgm:prSet presAssocID="{7C212CCB-0D87-48FE-8810-AEB35548B54F}" presName="conn2-1" presStyleLbl="parChTrans1D2" presStyleIdx="5" presStyleCnt="6"/>
       <dgm:spPr/>
+      <dgm:t>
+        <a:bodyPr/>
+        <a:lstStyle/>
+        <a:p>
+          <a:endParaRPr lang="en-US"/>
+        </a:p>
+      </dgm:t>
     </dgm:pt>
     <dgm:pt modelId="{97B1D7FD-5075-49BD-8C17-DE1B6BDAB8D3}" type="pres">
       <dgm:prSet presAssocID="{7C212CCB-0D87-48FE-8810-AEB35548B54F}" presName="connTx" presStyleLbl="parChTrans1D2" presStyleIdx="5" presStyleCnt="6"/>
       <dgm:spPr/>
+      <dgm:t>
+        <a:bodyPr/>
+        <a:lstStyle/>
+        <a:p>
+          <a:endParaRPr lang="en-US"/>
+        </a:p>
+      </dgm:t>
     </dgm:pt>
     <dgm:pt modelId="{ADE43619-4FE3-435E-BECA-571A281FB584}" type="pres">
       <dgm:prSet presAssocID="{9A14F6AB-4027-40EB-887A-849AD10C1BDA}" presName="root2" presStyleCnt="0"/>
@@ -6188,7 +7063,7 @@
   <dgm:whole/>
   <dgm:extLst>
     <a:ext uri="http://schemas.microsoft.com/office/drawing/2008/diagram">
-      <dsp:dataModelExt xmlns:dsp="http://schemas.microsoft.com/office/drawing/2008/diagram" relId="rId11" minVer="http://schemas.openxmlformats.org/drawingml/2006/diagram"/>
+      <dsp:dataModelExt xmlns:dsp="http://schemas.microsoft.com/office/drawing/2008/diagram" relId="rId13" minVer="http://schemas.openxmlformats.org/drawingml/2006/diagram"/>
     </a:ext>
   </dgm:extLst>
 </dgm:dataModel>
@@ -8795,7 +9670,7 @@
     <w:charset w:val="00"/>
     <w:family w:val="roman"/>
     <w:pitch w:val="variable"/>
-    <w:sig w:usb0="E0002AFF" w:usb1="C0007843" w:usb2="00000009" w:usb3="00000000" w:csb0="000001FF" w:csb1="00000000"/>
+    <w:sig w:usb0="E0002AFF" w:usb1="C0007841" w:usb2="00000009" w:usb3="00000000" w:csb0="000001FF" w:csb1="00000000"/>
   </w:font>
   <w:font w:name="Symbol">
     <w:panose1 w:val="05050102010706020507"/>
@@ -8823,7 +9698,7 @@
     <w:charset w:val="00"/>
     <w:family w:val="swiss"/>
     <w:pitch w:val="variable"/>
-    <w:sig w:usb0="E00002FF" w:usb1="4000ACFF" w:usb2="00000001" w:usb3="00000000" w:csb0="0000019F" w:csb1="00000000"/>
+    <w:sig w:usb0="E0002AFF" w:usb1="4000ACFF" w:usb2="00000001" w:usb3="00000000" w:csb0="000001FF" w:csb1="00000000"/>
   </w:font>
   <w:font w:name="Arial">
     <w:panose1 w:val="020B0604020202020204"/>
@@ -8837,7 +9712,7 @@
     <w:charset w:val="00"/>
     <w:family w:val="swiss"/>
     <w:pitch w:val="variable"/>
-    <w:sig w:usb0="A00002EF" w:usb1="4000207B" w:usb2="00000000" w:usb3="00000000" w:csb0="0000009F" w:csb1="00000000"/>
+    <w:sig w:usb0="A0002AEF" w:usb1="4000207B" w:usb2="00000000" w:usb3="00000000" w:csb0="000001FF" w:csb1="00000000"/>
   </w:font>
 </w:fonts>
 </file>
@@ -8857,8 +9732,10 @@
   </w:compat>
   <w:rsids>
     <w:rsidRoot w:val="00C758E3"/>
-    <w:rsid w:val="004D0089"/>
+    <w:rsid w:val="008D07D8"/>
     <w:rsid w:val="00C758E3"/>
+    <w:rsid w:val="00EC7984"/>
+    <w:rsid w:val="00F513E6"/>
   </w:rsids>
   <m:mathPr>
     <m:mathFont m:val="Cambria Math"/>

</xml_diff>